<commit_message>
add red to dos
</commit_message>
<xml_diff>
--- a/Abgabe_KI.docx
+++ b/Abgabe_KI.docx
@@ -1293,9 +1293,43 @@
           <w:ilvl w:val="0"/>
           <w:numId w:val="4"/>
         </w:numPr>
-      </w:pPr>
-      <w:r>
+        <w:rPr>
+          <w:color w:val="FF0000"/>
+        </w:rPr>
+      </w:pPr>
+      <w:r>
+        <w:rPr>
+          <w:color w:val="FF0000"/>
+        </w:rPr>
         <w:t>Pixelwerte mit RGB-Werten</w:t>
+      </w:r>
+    </w:p>
+    <w:p>
+      <w:pPr>
+        <w:rPr>
+          <w:color w:val="FF0000"/>
+        </w:rPr>
+      </w:pPr>
+    </w:p>
+    <w:p>
+      <w:pPr>
+        <w:rPr>
+          <w:color w:val="FF0000"/>
+        </w:rPr>
+      </w:pPr>
+      <w:proofErr w:type="gramStart"/>
+      <w:r>
+        <w:rPr>
+          <w:color w:val="FF0000"/>
+        </w:rPr>
+        <w:t>DATA Augmentation</w:t>
+      </w:r>
+      <w:proofErr w:type="gramEnd"/>
+      <w:r>
+        <w:rPr>
+          <w:color w:val="FF0000"/>
+        </w:rPr>
+        <w:t xml:space="preserve"> von CNN</w:t>
       </w:r>
     </w:p>
     <w:p/>
@@ -1705,120 +1739,121 @@
         <w:rPr>
           <w:b/>
           <w:bCs/>
-          <w:sz w:val="36"/>
-          <w:szCs w:val="36"/>
-        </w:rPr>
-      </w:pPr>
-    </w:p>
-    <w:p>
-      <w:pPr>
-        <w:rPr>
-          <w:b/>
-          <w:bCs/>
-          <w:sz w:val="36"/>
-          <w:szCs w:val="36"/>
-        </w:rPr>
-      </w:pPr>
-    </w:p>
-    <w:p>
-      <w:pPr>
-        <w:rPr>
-          <w:b/>
-          <w:bCs/>
-          <w:sz w:val="36"/>
-          <w:szCs w:val="36"/>
-        </w:rPr>
-      </w:pPr>
-    </w:p>
-    <w:p>
-      <w:pPr>
-        <w:rPr>
-          <w:b/>
-          <w:bCs/>
-          <w:sz w:val="36"/>
-          <w:szCs w:val="36"/>
-        </w:rPr>
-      </w:pPr>
-    </w:p>
-    <w:p>
-      <w:pPr>
-        <w:rPr>
-          <w:b/>
-          <w:bCs/>
-          <w:sz w:val="36"/>
-          <w:szCs w:val="36"/>
-        </w:rPr>
-      </w:pPr>
-    </w:p>
-    <w:p>
-      <w:pPr>
-        <w:rPr>
-          <w:b/>
-          <w:bCs/>
-          <w:sz w:val="36"/>
-          <w:szCs w:val="36"/>
-        </w:rPr>
-      </w:pPr>
-    </w:p>
-    <w:p>
-      <w:pPr>
-        <w:rPr>
-          <w:b/>
-          <w:bCs/>
-          <w:sz w:val="36"/>
-          <w:szCs w:val="36"/>
-        </w:rPr>
-      </w:pPr>
-    </w:p>
-    <w:p>
-      <w:pPr>
-        <w:rPr>
-          <w:b/>
-          <w:bCs/>
-          <w:sz w:val="36"/>
-          <w:szCs w:val="36"/>
-        </w:rPr>
-      </w:pPr>
-    </w:p>
-    <w:p>
-      <w:pPr>
-        <w:rPr>
-          <w:b/>
-          <w:bCs/>
-          <w:sz w:val="36"/>
-          <w:szCs w:val="36"/>
-        </w:rPr>
-      </w:pPr>
-    </w:p>
-    <w:p>
-      <w:pPr>
-        <w:rPr>
-          <w:b/>
-          <w:bCs/>
-          <w:sz w:val="36"/>
-          <w:szCs w:val="36"/>
-        </w:rPr>
-      </w:pPr>
-      <w:proofErr w:type="spellStart"/>
-      <w:r>
-        <w:rPr>
-          <w:b/>
-          <w:bCs/>
-          <w:sz w:val="36"/>
-          <w:szCs w:val="36"/>
-        </w:rPr>
-        <w:lastRenderedPageBreak/>
-        <w:t>Scatter</w:t>
-      </w:r>
-      <w:proofErr w:type="spellEnd"/>
-      <w:r>
-        <w:rPr>
-          <w:b/>
-          <w:bCs/>
-          <w:sz w:val="36"/>
-          <w:szCs w:val="36"/>
-        </w:rPr>
-        <w:t>-Matrix der Features</w:t>
+          <w:color w:val="FF0000"/>
+          <w:sz w:val="36"/>
+          <w:szCs w:val="36"/>
+        </w:rPr>
+      </w:pPr>
+      <w:r>
+        <w:rPr>
+          <w:b/>
+          <w:bCs/>
+          <w:color w:val="FF0000"/>
+          <w:sz w:val="36"/>
+          <w:szCs w:val="36"/>
+        </w:rPr>
+        <w:t>LOSS GRAPH von CNN und eigenem neuronalem Netz</w:t>
+      </w:r>
+    </w:p>
+    <w:p>
+      <w:pPr>
+        <w:rPr>
+          <w:b/>
+          <w:bCs/>
+          <w:sz w:val="36"/>
+          <w:szCs w:val="36"/>
+        </w:rPr>
+      </w:pPr>
+    </w:p>
+    <w:p>
+      <w:pPr>
+        <w:rPr>
+          <w:b/>
+          <w:bCs/>
+          <w:sz w:val="36"/>
+          <w:szCs w:val="36"/>
+        </w:rPr>
+      </w:pPr>
+    </w:p>
+    <w:p>
+      <w:pPr>
+        <w:rPr>
+          <w:b/>
+          <w:bCs/>
+          <w:sz w:val="36"/>
+          <w:szCs w:val="36"/>
+        </w:rPr>
+      </w:pPr>
+    </w:p>
+    <w:p>
+      <w:pPr>
+        <w:rPr>
+          <w:b/>
+          <w:bCs/>
+          <w:sz w:val="36"/>
+          <w:szCs w:val="36"/>
+        </w:rPr>
+      </w:pPr>
+    </w:p>
+    <w:p>
+      <w:pPr>
+        <w:rPr>
+          <w:b/>
+          <w:bCs/>
+          <w:sz w:val="36"/>
+          <w:szCs w:val="36"/>
+        </w:rPr>
+      </w:pPr>
+    </w:p>
+    <w:p>
+      <w:pPr>
+        <w:rPr>
+          <w:b/>
+          <w:bCs/>
+          <w:sz w:val="36"/>
+          <w:szCs w:val="36"/>
+        </w:rPr>
+      </w:pPr>
+    </w:p>
+    <w:p>
+      <w:pPr>
+        <w:rPr>
+          <w:b/>
+          <w:bCs/>
+          <w:sz w:val="36"/>
+          <w:szCs w:val="36"/>
+        </w:rPr>
+      </w:pPr>
+    </w:p>
+    <w:p>
+      <w:pPr>
+        <w:rPr>
+          <w:b/>
+          <w:bCs/>
+          <w:sz w:val="36"/>
+          <w:szCs w:val="36"/>
+        </w:rPr>
+      </w:pPr>
+    </w:p>
+    <w:p>
+      <w:pPr>
+        <w:rPr>
+          <w:b/>
+          <w:bCs/>
+          <w:sz w:val="36"/>
+          <w:szCs w:val="36"/>
+          <w:lang w:val="en-US"/>
+        </w:rPr>
+      </w:pPr>
+      <w:r>
+        <w:rPr>
+          <w:b/>
+          <w:bCs/>
+          <w:sz w:val="36"/>
+          <w:szCs w:val="36"/>
+          <w:lang w:val="en-US"/>
+        </w:rPr>
+        <w:t>Scatter-Matrix der Features</w:t>
       </w:r>
     </w:p>
     <w:p>

</xml_diff>

<commit_message>
add Feature Erhebung Infos
</commit_message>
<xml_diff>
--- a/Abgabe_KI.docx
+++ b/Abgabe_KI.docx
@@ -1291,45 +1291,17 @@
         <w:pStyle w:val="Listenabsatz"/>
         <w:numPr>
           <w:ilvl w:val="0"/>
-          <w:numId w:val="4"/>
+          <w:numId w:val="5"/>
         </w:numPr>
-        <w:rPr>
-          <w:color w:val="FF0000"/>
-        </w:rPr>
-      </w:pPr>
-      <w:r>
-        <w:rPr>
-          <w:color w:val="FF0000"/>
-        </w:rPr>
-        <w:t>Pixelwerte mit RGB-Werten</w:t>
-      </w:r>
-    </w:p>
-    <w:p>
-      <w:pPr>
-        <w:rPr>
-          <w:color w:val="FF0000"/>
-        </w:rPr>
-      </w:pPr>
-    </w:p>
-    <w:p>
-      <w:pPr>
-        <w:rPr>
-          <w:color w:val="FF0000"/>
-        </w:rPr>
-      </w:pPr>
-      <w:proofErr w:type="gramStart"/>
-      <w:r>
-        <w:rPr>
-          <w:color w:val="FF0000"/>
-        </w:rPr>
-        <w:t>DATA Augmentation</w:t>
-      </w:r>
-      <w:proofErr w:type="gramEnd"/>
-      <w:r>
-        <w:rPr>
-          <w:color w:val="FF0000"/>
-        </w:rPr>
-        <w:t xml:space="preserve"> von CNN</w:t>
+      </w:pPr>
+      <w:r>
+        <w:t>Pixelwerte der Bilder mit skalierten RGB-Werten und einer Auflösung von 196x196</w:t>
+      </w:r>
+    </w:p>
+    <w:p/>
+    <w:p>
+      <w:r>
+        <w:t>Data-Augmentation</w:t>
       </w:r>
     </w:p>
     <w:p/>
@@ -1739,6 +1711,180 @@
         <w:rPr>
           <w:b/>
           <w:bCs/>
+          <w:sz w:val="36"/>
+          <w:szCs w:val="36"/>
+        </w:rPr>
+      </w:pPr>
+    </w:p>
+    <w:p>
+      <w:pPr>
+        <w:rPr>
+          <w:b/>
+          <w:bCs/>
+          <w:sz w:val="36"/>
+          <w:szCs w:val="36"/>
+        </w:rPr>
+      </w:pPr>
+    </w:p>
+    <w:p>
+      <w:pPr>
+        <w:rPr>
+          <w:b/>
+          <w:bCs/>
+          <w:sz w:val="36"/>
+          <w:szCs w:val="36"/>
+        </w:rPr>
+      </w:pPr>
+    </w:p>
+    <w:p>
+      <w:pPr>
+        <w:rPr>
+          <w:b/>
+          <w:bCs/>
+          <w:sz w:val="36"/>
+          <w:szCs w:val="36"/>
+        </w:rPr>
+      </w:pPr>
+    </w:p>
+    <w:p>
+      <w:pPr>
+        <w:rPr>
+          <w:b/>
+          <w:bCs/>
+          <w:sz w:val="36"/>
+          <w:szCs w:val="36"/>
+        </w:rPr>
+      </w:pPr>
+    </w:p>
+    <w:p>
+      <w:pPr>
+        <w:rPr>
+          <w:b/>
+          <w:bCs/>
+          <w:sz w:val="36"/>
+          <w:szCs w:val="36"/>
+        </w:rPr>
+      </w:pPr>
+    </w:p>
+    <w:p>
+      <w:pPr>
+        <w:rPr>
+          <w:b/>
+          <w:bCs/>
+          <w:sz w:val="36"/>
+          <w:szCs w:val="36"/>
+        </w:rPr>
+      </w:pPr>
+    </w:p>
+    <w:p>
+      <w:pPr>
+        <w:rPr>
+          <w:b/>
+          <w:bCs/>
+          <w:sz w:val="36"/>
+          <w:szCs w:val="36"/>
+        </w:rPr>
+      </w:pPr>
+    </w:p>
+    <w:p>
+      <w:pPr>
+        <w:rPr>
+          <w:b/>
+          <w:bCs/>
+          <w:sz w:val="36"/>
+          <w:szCs w:val="36"/>
+        </w:rPr>
+      </w:pPr>
+      <w:r>
+        <w:rPr>
+          <w:b/>
+          <w:bCs/>
+          <w:sz w:val="36"/>
+          <w:szCs w:val="36"/>
+        </w:rPr>
+        <w:lastRenderedPageBreak/>
+        <w:t xml:space="preserve">Loss </w:t>
+      </w:r>
+      <w:proofErr w:type="gramStart"/>
+      <w:r>
+        <w:rPr>
+          <w:b/>
+          <w:bCs/>
+          <w:sz w:val="36"/>
+          <w:szCs w:val="36"/>
+        </w:rPr>
+        <w:t>des eigenen neuronalen Netz</w:t>
+      </w:r>
+      <w:proofErr w:type="gramEnd"/>
+    </w:p>
+    <w:p>
+      <w:pPr>
+        <w:rPr>
+          <w:b/>
+          <w:bCs/>
+          <w:sz w:val="36"/>
+          <w:szCs w:val="36"/>
+        </w:rPr>
+      </w:pPr>
+      <w:r>
+        <w:rPr>
+          <w:b/>
+          <w:bCs/>
+          <w:noProof/>
+          <w:sz w:val="36"/>
+          <w:szCs w:val="36"/>
+        </w:rPr>
+        <w:drawing>
+          <wp:inline distT="0" distB="0" distL="0" distR="0" wp14:anchorId="2E46D6BC" wp14:editId="6EA8B838">
+            <wp:extent cx="3949148" cy="2632765"/>
+            <wp:effectExtent l="0" t="0" r="0" b="0"/>
+            <wp:docPr id="607628889" name="Grafik 7"/>
+            <wp:cNvGraphicFramePr>
+              <a:graphicFrameLocks xmlns:a="http://schemas.openxmlformats.org/drawingml/2006/main" noChangeAspect="1"/>
+            </wp:cNvGraphicFramePr>
+            <a:graphic xmlns:a="http://schemas.openxmlformats.org/drawingml/2006/main">
+              <a:graphicData uri="http://schemas.openxmlformats.org/drawingml/2006/picture">
+                <pic:pic xmlns:pic="http://schemas.openxmlformats.org/drawingml/2006/picture">
+                  <pic:nvPicPr>
+                    <pic:cNvPr id="607628889" name="Grafik 607628889"/>
+                    <pic:cNvPicPr/>
+                  </pic:nvPicPr>
+                  <pic:blipFill>
+                    <a:blip r:embed="rId7">
+                      <a:extLst>
+                        <a:ext uri="{28A0092B-C50C-407E-A947-70E740481C1C}">
+                          <a14:useLocalDpi xmlns:a14="http://schemas.microsoft.com/office/drawing/2010/main" val="0"/>
+                        </a:ext>
+                        <a:ext uri="{96DAC541-7B7A-43D3-8B79-37D633B846F1}">
+                          <asvg:svgBlip xmlns:asvg="http://schemas.microsoft.com/office/drawing/2016/SVG/main" r:embed="rId8"/>
+                        </a:ext>
+                      </a:extLst>
+                    </a:blip>
+                    <a:stretch>
+                      <a:fillRect/>
+                    </a:stretch>
+                  </pic:blipFill>
+                  <pic:spPr>
+                    <a:xfrm>
+                      <a:off x="0" y="0"/>
+                      <a:ext cx="3958369" cy="2638912"/>
+                    </a:xfrm>
+                    <a:prstGeom prst="rect">
+                      <a:avLst/>
+                    </a:prstGeom>
+                  </pic:spPr>
+                </pic:pic>
+              </a:graphicData>
+            </a:graphic>
+          </wp:inline>
+        </w:drawing>
+      </w:r>
+    </w:p>
+    <w:p>
+      <w:pPr>
+        <w:rPr>
+          <w:b/>
+          <w:bCs/>
           <w:color w:val="FF0000"/>
           <w:sz w:val="36"/>
           <w:szCs w:val="36"/>
@@ -1752,18 +1898,8 @@
           <w:sz w:val="36"/>
           <w:szCs w:val="36"/>
         </w:rPr>
-        <w:t>LOSS GRAPH von CNN und eigenem neuronalem Netz</w:t>
-      </w:r>
-    </w:p>
-    <w:p>
-      <w:pPr>
-        <w:rPr>
-          <w:b/>
-          <w:bCs/>
-          <w:sz w:val="36"/>
-          <w:szCs w:val="36"/>
-        </w:rPr>
-      </w:pPr>
+        <w:t>LOSS GRAPH von CNN</w:t>
+      </w:r>
     </w:p>
     <w:p>
       <w:pPr>
@@ -1861,6 +1997,7 @@
         <w:rPr>
           <w:noProof/>
         </w:rPr>
+        <w:lastRenderedPageBreak/>
         <w:drawing>
           <wp:inline distT="0" distB="0" distL="0" distR="0" wp14:anchorId="124FBBE9" wp14:editId="7B89F15A">
             <wp:extent cx="5760720" cy="5151120"/>
@@ -1877,7 +2014,7 @@
                     <pic:cNvPicPr/>
                   </pic:nvPicPr>
                   <pic:blipFill rotWithShape="1">
-                    <a:blip r:embed="rId7">
+                    <a:blip r:embed="rId9">
                       <a:extLst>
                         <a:ext uri="{28A0092B-C50C-407E-A947-70E740481C1C}">
                           <a14:useLocalDpi xmlns:a14="http://schemas.microsoft.com/office/drawing/2010/main" val="0"/>
@@ -1911,6 +2048,237 @@
         </w:drawing>
       </w:r>
     </w:p>
+    <w:p/>
+    <w:p>
+      <w:pPr>
+        <w:rPr>
+          <w:b/>
+          <w:bCs/>
+          <w:sz w:val="36"/>
+          <w:szCs w:val="36"/>
+        </w:rPr>
+      </w:pPr>
+      <w:r>
+        <w:rPr>
+          <w:b/>
+          <w:bCs/>
+          <w:sz w:val="36"/>
+          <w:szCs w:val="36"/>
+        </w:rPr>
+        <w:t>Infos zur Erhebung der Features</w:t>
+      </w:r>
+    </w:p>
+    <w:p>
+      <w:pPr>
+        <w:rPr>
+          <w:b/>
+          <w:bCs/>
+          <w:sz w:val="36"/>
+          <w:szCs w:val="36"/>
+        </w:rPr>
+      </w:pPr>
+    </w:p>
+    <w:p>
+      <w:pPr>
+        <w:rPr>
+          <w:sz w:val="22"/>
+          <w:szCs w:val="22"/>
+        </w:rPr>
+      </w:pPr>
+      <w:r>
+        <w:rPr>
+          <w:sz w:val="22"/>
+          <w:szCs w:val="22"/>
+        </w:rPr>
+        <w:t>Kantenerkennung</w:t>
+      </w:r>
+      <w:r>
+        <w:rPr>
+          <w:sz w:val="22"/>
+          <w:szCs w:val="22"/>
+        </w:rPr>
+        <w:t>:</w:t>
+      </w:r>
+    </w:p>
+    <w:p>
+      <w:pPr>
+        <w:rPr>
+          <w:sz w:val="22"/>
+          <w:szCs w:val="22"/>
+        </w:rPr>
+      </w:pPr>
+      <w:r>
+        <w:rPr>
+          <w:sz w:val="22"/>
+          <w:szCs w:val="22"/>
+        </w:rPr>
+        <w:t>Für die Kantenerkennung werden zuerst mit der Funktion "</w:t>
+      </w:r>
+      <w:proofErr w:type="spellStart"/>
+      <w:r>
+        <w:rPr>
+          <w:sz w:val="22"/>
+          <w:szCs w:val="22"/>
+        </w:rPr>
+        <w:t>Canny</w:t>
+      </w:r>
+      <w:proofErr w:type="spellEnd"/>
+      <w:r>
+        <w:rPr>
+          <w:sz w:val="22"/>
+          <w:szCs w:val="22"/>
+        </w:rPr>
+        <w:t>" die Kanten auf dem Bild erkannt. Dabei entsteht ein schwarz-weißes Bild, auf dem nur noch die Kanten des Bildes zu sehen sind. Als nächstes werden in diesem Bild die Kanten, die eine Linie bilden mit der Funktion "</w:t>
+      </w:r>
+      <w:proofErr w:type="spellStart"/>
+      <w:r>
+        <w:rPr>
+          <w:sz w:val="22"/>
+          <w:szCs w:val="22"/>
+        </w:rPr>
+        <w:t>HoughLinesP</w:t>
+      </w:r>
+      <w:proofErr w:type="spellEnd"/>
+      <w:r>
+        <w:rPr>
+          <w:sz w:val="22"/>
+          <w:szCs w:val="22"/>
+        </w:rPr>
+        <w:t>" verbunden. Die Anzahl der erkannten Linien wird dann als Feature genommen.</w:t>
+      </w:r>
+    </w:p>
+    <w:p>
+      <w:pPr>
+        <w:rPr>
+          <w:sz w:val="22"/>
+          <w:szCs w:val="22"/>
+        </w:rPr>
+      </w:pPr>
+    </w:p>
+    <w:p>
+      <w:pPr>
+        <w:rPr>
+          <w:sz w:val="22"/>
+          <w:szCs w:val="22"/>
+        </w:rPr>
+      </w:pPr>
+      <w:r>
+        <w:rPr>
+          <w:sz w:val="22"/>
+          <w:szCs w:val="22"/>
+        </w:rPr>
+        <w:t>Konturenerkennung</w:t>
+      </w:r>
+    </w:p>
+    <w:p>
+      <w:pPr>
+        <w:rPr>
+          <w:sz w:val="22"/>
+          <w:szCs w:val="22"/>
+        </w:rPr>
+      </w:pPr>
+      <w:r>
+        <w:rPr>
+          <w:sz w:val="22"/>
+          <w:szCs w:val="22"/>
+        </w:rPr>
+        <w:t>Für die Konturenerkennung werden ebenfalls die Kanten erkannt. Danach wird das Bild mit den Funktionen "</w:t>
+      </w:r>
+      <w:proofErr w:type="spellStart"/>
+      <w:r>
+        <w:rPr>
+          <w:sz w:val="22"/>
+          <w:szCs w:val="22"/>
+        </w:rPr>
+        <w:t>dilate</w:t>
+      </w:r>
+      <w:proofErr w:type="spellEnd"/>
+      <w:r>
+        <w:rPr>
+          <w:sz w:val="22"/>
+          <w:szCs w:val="22"/>
+        </w:rPr>
+        <w:t>" und "</w:t>
+      </w:r>
+      <w:proofErr w:type="spellStart"/>
+      <w:r>
+        <w:rPr>
+          <w:sz w:val="22"/>
+          <w:szCs w:val="22"/>
+        </w:rPr>
+        <w:t>erode</w:t>
+      </w:r>
+      <w:proofErr w:type="spellEnd"/>
+      <w:r>
+        <w:rPr>
+          <w:sz w:val="22"/>
+          <w:szCs w:val="22"/>
+        </w:rPr>
+        <w:t>" bearbeitet, da dies bessere Ergebnisse liefert. Dann wird die Funktion "</w:t>
+      </w:r>
+      <w:proofErr w:type="spellStart"/>
+      <w:r>
+        <w:rPr>
+          <w:sz w:val="22"/>
+          <w:szCs w:val="22"/>
+        </w:rPr>
+        <w:t>connectedComponentWithStats</w:t>
+      </w:r>
+      <w:proofErr w:type="spellEnd"/>
+      <w:r>
+        <w:rPr>
+          <w:sz w:val="22"/>
+          <w:szCs w:val="22"/>
+        </w:rPr>
+        <w:t>" verwendet, um die Konturen zu erkennen. Diese Konturen werden noch gefiltert in dem alle zu kleine Konturen entfernt werden, um nur die Konturen zu erfassen die tatsächlich eine Tafel sein können. Als Feature kann nun die Anzahl der Tafeln und die Fläche aller Konturen verwendet werden. Durch die Fläche soll erkannt werden, wenn mehrere Tafeln nah beieinander liegen und somit eine große Kontur bilden.</w:t>
+      </w:r>
+    </w:p>
+    <w:p>
+      <w:pPr>
+        <w:rPr>
+          <w:sz w:val="22"/>
+          <w:szCs w:val="22"/>
+        </w:rPr>
+      </w:pPr>
+    </w:p>
+    <w:p>
+      <w:pPr>
+        <w:rPr>
+          <w:sz w:val="22"/>
+          <w:szCs w:val="22"/>
+        </w:rPr>
+      </w:pPr>
+      <w:r>
+        <w:rPr>
+          <w:sz w:val="22"/>
+          <w:szCs w:val="22"/>
+        </w:rPr>
+        <w:t>Konturenerkennung mit Farbmasken</w:t>
+      </w:r>
+    </w:p>
+    <w:p>
+      <w:pPr>
+        <w:rPr>
+          <w:sz w:val="22"/>
+          <w:szCs w:val="22"/>
+        </w:rPr>
+      </w:pPr>
+      <w:r>
+        <w:rPr>
+          <w:sz w:val="22"/>
+          <w:szCs w:val="22"/>
+        </w:rPr>
+        <w:t xml:space="preserve">Für die Konturenerkennung mit Farbmasken wird für jede Farbe der Tafeln eine eigene Maske definiert und auf das Bild angewandt. Dadurch erhält man jeweils ein Bild, auf dem nur die Pixel der </w:t>
+      </w:r>
+      <w:r>
+        <w:rPr>
+          <w:sz w:val="22"/>
+          <w:szCs w:val="22"/>
+        </w:rPr>
+        <w:lastRenderedPageBreak/>
+        <w:t>definierten Farbe enthalten sind. Auf dieses Bild wird die Konturenerkennung angewandt. Der Vorteil ist, dass die Tafeln dadurch sehr gut separiert werden und man nicht so viele große Konturen erhält, die aus mehreren Tafeln bestehen.</w:t>
+      </w:r>
+    </w:p>
     <w:sectPr>
       <w:pgSz w:w="11906" w:h="16838"/>
       <w:pgMar w:top="1417" w:right="1417" w:bottom="1134" w:left="1417" w:header="708" w:footer="708" w:gutter="0"/>
@@ -2150,6 +2518,119 @@
     </w:lvl>
   </w:abstractNum>
   <w:abstractNum w:abstractNumId="2" w15:restartNumberingAfterBreak="0">
+    <w:nsid w:val="536A3EE1"/>
+    <w:multiLevelType w:val="hybridMultilevel"/>
+    <w:tmpl w:val="02861118"/>
+    <w:lvl w:ilvl="0" w:tplc="04070001">
+      <w:start w:val="1"/>
+      <w:numFmt w:val="bullet"/>
+      <w:lvlText w:val=""/>
+      <w:lvlJc w:val="left"/>
+      <w:pPr>
+        <w:ind w:left="720" w:hanging="360"/>
+      </w:pPr>
+      <w:rPr>
+        <w:rFonts w:ascii="Symbol" w:hAnsi="Symbol" w:hint="default"/>
+      </w:rPr>
+    </w:lvl>
+    <w:lvl w:ilvl="1" w:tplc="04070003" w:tentative="1">
+      <w:start w:val="1"/>
+      <w:numFmt w:val="bullet"/>
+      <w:lvlText w:val="o"/>
+      <w:lvlJc w:val="left"/>
+      <w:pPr>
+        <w:ind w:left="1440" w:hanging="360"/>
+      </w:pPr>
+      <w:rPr>
+        <w:rFonts w:ascii="Courier New" w:hAnsi="Courier New" w:cs="Courier New" w:hint="default"/>
+      </w:rPr>
+    </w:lvl>
+    <w:lvl w:ilvl="2" w:tplc="04070005" w:tentative="1">
+      <w:start w:val="1"/>
+      <w:numFmt w:val="bullet"/>
+      <w:lvlText w:val=""/>
+      <w:lvlJc w:val="left"/>
+      <w:pPr>
+        <w:ind w:left="2160" w:hanging="360"/>
+      </w:pPr>
+      <w:rPr>
+        <w:rFonts w:ascii="Wingdings" w:hAnsi="Wingdings" w:hint="default"/>
+      </w:rPr>
+    </w:lvl>
+    <w:lvl w:ilvl="3" w:tplc="04070001" w:tentative="1">
+      <w:start w:val="1"/>
+      <w:numFmt w:val="bullet"/>
+      <w:lvlText w:val=""/>
+      <w:lvlJc w:val="left"/>
+      <w:pPr>
+        <w:ind w:left="2880" w:hanging="360"/>
+      </w:pPr>
+      <w:rPr>
+        <w:rFonts w:ascii="Symbol" w:hAnsi="Symbol" w:hint="default"/>
+      </w:rPr>
+    </w:lvl>
+    <w:lvl w:ilvl="4" w:tplc="04070003" w:tentative="1">
+      <w:start w:val="1"/>
+      <w:numFmt w:val="bullet"/>
+      <w:lvlText w:val="o"/>
+      <w:lvlJc w:val="left"/>
+      <w:pPr>
+        <w:ind w:left="3600" w:hanging="360"/>
+      </w:pPr>
+      <w:rPr>
+        <w:rFonts w:ascii="Courier New" w:hAnsi="Courier New" w:cs="Courier New" w:hint="default"/>
+      </w:rPr>
+    </w:lvl>
+    <w:lvl w:ilvl="5" w:tplc="04070005" w:tentative="1">
+      <w:start w:val="1"/>
+      <w:numFmt w:val="bullet"/>
+      <w:lvlText w:val=""/>
+      <w:lvlJc w:val="left"/>
+      <w:pPr>
+        <w:ind w:left="4320" w:hanging="360"/>
+      </w:pPr>
+      <w:rPr>
+        <w:rFonts w:ascii="Wingdings" w:hAnsi="Wingdings" w:hint="default"/>
+      </w:rPr>
+    </w:lvl>
+    <w:lvl w:ilvl="6" w:tplc="04070001" w:tentative="1">
+      <w:start w:val="1"/>
+      <w:numFmt w:val="bullet"/>
+      <w:lvlText w:val=""/>
+      <w:lvlJc w:val="left"/>
+      <w:pPr>
+        <w:ind w:left="5040" w:hanging="360"/>
+      </w:pPr>
+      <w:rPr>
+        <w:rFonts w:ascii="Symbol" w:hAnsi="Symbol" w:hint="default"/>
+      </w:rPr>
+    </w:lvl>
+    <w:lvl w:ilvl="7" w:tplc="04070003" w:tentative="1">
+      <w:start w:val="1"/>
+      <w:numFmt w:val="bullet"/>
+      <w:lvlText w:val="o"/>
+      <w:lvlJc w:val="left"/>
+      <w:pPr>
+        <w:ind w:left="5760" w:hanging="360"/>
+      </w:pPr>
+      <w:rPr>
+        <w:rFonts w:ascii="Courier New" w:hAnsi="Courier New" w:cs="Courier New" w:hint="default"/>
+      </w:rPr>
+    </w:lvl>
+    <w:lvl w:ilvl="8" w:tplc="04070005" w:tentative="1">
+      <w:start w:val="1"/>
+      <w:numFmt w:val="bullet"/>
+      <w:lvlText w:val=""/>
+      <w:lvlJc w:val="left"/>
+      <w:pPr>
+        <w:ind w:left="6480" w:hanging="360"/>
+      </w:pPr>
+      <w:rPr>
+        <w:rFonts w:ascii="Wingdings" w:hAnsi="Wingdings" w:hint="default"/>
+      </w:rPr>
+    </w:lvl>
+  </w:abstractNum>
+  <w:abstractNum w:abstractNumId="3" w15:restartNumberingAfterBreak="0">
     <w:nsid w:val="5E605BE5"/>
     <w:multiLevelType w:val="hybridMultilevel"/>
     <w:tmpl w:val="6D90B994"/>
@@ -2262,7 +2743,7 @@
       </w:rPr>
     </w:lvl>
   </w:abstractNum>
-  <w:abstractNum w:abstractNumId="3" w15:restartNumberingAfterBreak="0">
+  <w:abstractNum w:abstractNumId="4" w15:restartNumberingAfterBreak="0">
     <w:nsid w:val="693E49EF"/>
     <w:multiLevelType w:val="hybridMultilevel"/>
     <w:tmpl w:val="18BE9F42"/>
@@ -2382,10 +2863,13 @@
     <w:abstractNumId w:val="1"/>
   </w:num>
   <w:num w:numId="3" w16cid:durableId="1257910333">
-    <w:abstractNumId w:val="2"/>
+    <w:abstractNumId w:val="3"/>
   </w:num>
   <w:num w:numId="4" w16cid:durableId="257256444">
-    <w:abstractNumId w:val="3"/>
+    <w:abstractNumId w:val="4"/>
+  </w:num>
+  <w:num w:numId="5" w16cid:durableId="1271015178">
+    <w:abstractNumId w:val="2"/>
   </w:num>
 </w:numbering>
 </file>

</xml_diff>

<commit_message>
add final version of KI Abgabe
</commit_message>
<xml_diff>
--- a/Abgabe_KI.docx
+++ b/Abgabe_KI.docx
@@ -3,17 +3,350 @@
 <w:document xmlns:wpc="http://schemas.microsoft.com/office/word/2010/wordprocessingCanvas" xmlns:cx="http://schemas.microsoft.com/office/drawing/2014/chartex" xmlns:cx1="http://schemas.microsoft.com/office/drawing/2015/9/8/chartex" xmlns:cx2="http://schemas.microsoft.com/office/drawing/2015/10/21/chartex" xmlns:cx3="http://schemas.microsoft.com/office/drawing/2016/5/9/chartex" xmlns:cx4="http://schemas.microsoft.com/office/drawing/2016/5/10/chartex" xmlns:cx5="http://schemas.microsoft.com/office/drawing/2016/5/11/chartex" xmlns:cx6="http://schemas.microsoft.com/office/drawing/2016/5/12/chartex" xmlns:cx7="http://schemas.microsoft.com/office/drawing/2016/5/13/chartex" xmlns:cx8="http://schemas.microsoft.com/office/drawing/2016/5/14/chartex" xmlns:mc="http://schemas.openxmlformats.org/markup-compatibility/2006" xmlns:aink="http://schemas.microsoft.com/office/drawing/2016/ink" xmlns:am3d="http://schemas.microsoft.com/office/drawing/2017/model3d" xmlns:o="urn:schemas-microsoft-com:office:office" xmlns:oel="http://schemas.microsoft.com/office/2019/extlst" xmlns:r="http://schemas.openxmlformats.org/officeDocument/2006/relationships" xmlns:m="http://schemas.openxmlformats.org/officeDocument/2006/math" xmlns:v="urn:schemas-microsoft-com:vml" xmlns:wp14="http://schemas.microsoft.com/office/word/2010/wordprocessingDrawing" xmlns:wp="http://schemas.openxmlformats.org/drawingml/2006/wordprocessingDrawing" xmlns:w10="urn:schemas-microsoft-com:office:word" xmlns:w="http://schemas.openxmlformats.org/wordprocessingml/2006/main" xmlns:w14="http://schemas.microsoft.com/office/word/2010/wordml" xmlns:w15="http://schemas.microsoft.com/office/word/2012/wordml" xmlns:w16cex="http://schemas.microsoft.com/office/word/2018/wordml/cex" xmlns:w16cid="http://schemas.microsoft.com/office/word/2016/wordml/cid" xmlns:w16="http://schemas.microsoft.com/office/word/2018/wordml" xmlns:w16sdtdh="http://schemas.microsoft.com/office/word/2020/wordml/sdtdatahash" xmlns:w16se="http://schemas.microsoft.com/office/word/2015/wordml/symex" xmlns:wpg="http://schemas.microsoft.com/office/word/2010/wordprocessingGroup" xmlns:wpi="http://schemas.microsoft.com/office/word/2010/wordprocessingInk" xmlns:wne="http://schemas.microsoft.com/office/word/2006/wordml" xmlns:wps="http://schemas.microsoft.com/office/word/2010/wordprocessingShape" mc:Ignorable="w14 w15 w16se w16cid w16 w16cex w16sdtdh wp14">
   <w:body>
     <w:p>
-      <w:r>
-        <w:t>Deckblatt</w:t>
-      </w:r>
-    </w:p>
-    <w:p>
+      <w:pPr>
+        <w:spacing w:line="276" w:lineRule="auto"/>
+      </w:pPr>
+    </w:p>
+    <w:p>
+      <w:pPr>
+        <w:spacing w:line="276" w:lineRule="auto"/>
+        <w:rPr>
+          <w:b/>
+          <w:bCs/>
+          <w:sz w:val="52"/>
+          <w:szCs w:val="52"/>
+        </w:rPr>
+      </w:pPr>
+    </w:p>
+    <w:p>
+      <w:pPr>
+        <w:spacing w:line="276" w:lineRule="auto"/>
+        <w:jc w:val="center"/>
+        <w:rPr>
+          <w:b/>
+          <w:bCs/>
+          <w:sz w:val="52"/>
+          <w:szCs w:val="52"/>
+        </w:rPr>
+      </w:pPr>
+      <w:r>
+        <w:rPr>
+          <w:b/>
+          <w:bCs/>
+          <w:sz w:val="52"/>
+          <w:szCs w:val="52"/>
+        </w:rPr>
+        <w:t>Verfahren der KI – Projektarbeit</w:t>
+      </w:r>
+    </w:p>
+    <w:p>
+      <w:pPr>
+        <w:spacing w:line="276" w:lineRule="auto"/>
+        <w:jc w:val="center"/>
+        <w:rPr>
+          <w:b/>
+          <w:bCs/>
+          <w:sz w:val="36"/>
+          <w:szCs w:val="36"/>
+        </w:rPr>
+      </w:pPr>
+      <w:r>
+        <w:rPr>
+          <w:b/>
+          <w:bCs/>
+          <w:sz w:val="36"/>
+          <w:szCs w:val="36"/>
+        </w:rPr>
+        <w:t>Zählen von Mini-Rittersport-Tafeln</w:t>
+      </w:r>
+    </w:p>
+    <w:p>
+      <w:pPr>
+        <w:spacing w:line="276" w:lineRule="auto"/>
+        <w:jc w:val="center"/>
+        <w:rPr>
+          <w:b/>
+          <w:bCs/>
+          <w:sz w:val="52"/>
+          <w:szCs w:val="52"/>
+        </w:rPr>
+      </w:pPr>
+    </w:p>
+    <w:p>
+      <w:pPr>
+        <w:spacing w:line="276" w:lineRule="auto"/>
+        <w:jc w:val="center"/>
+        <w:rPr>
+          <w:b/>
+          <w:bCs/>
+          <w:sz w:val="52"/>
+          <w:szCs w:val="52"/>
+        </w:rPr>
+      </w:pPr>
+    </w:p>
+    <w:p>
+      <w:pPr>
+        <w:spacing w:line="276" w:lineRule="auto"/>
+        <w:jc w:val="center"/>
+        <w:rPr>
+          <w:b/>
+          <w:bCs/>
+          <w:sz w:val="52"/>
+          <w:szCs w:val="52"/>
+        </w:rPr>
+      </w:pPr>
+      <w:r>
+        <w:rPr>
+          <w:b/>
+          <w:bCs/>
+          <w:sz w:val="52"/>
+          <w:szCs w:val="52"/>
+        </w:rPr>
+        <w:t>SS2023</w:t>
+      </w:r>
+    </w:p>
+    <w:p>
+      <w:pPr>
+        <w:spacing w:line="276" w:lineRule="auto"/>
+        <w:jc w:val="center"/>
+        <w:rPr>
+          <w:b/>
+          <w:bCs/>
+          <w:sz w:val="52"/>
+          <w:szCs w:val="52"/>
+        </w:rPr>
+      </w:pPr>
+    </w:p>
+    <w:p>
+      <w:pPr>
+        <w:spacing w:line="276" w:lineRule="auto"/>
+        <w:jc w:val="center"/>
+        <w:rPr>
+          <w:b/>
+          <w:bCs/>
+          <w:sz w:val="52"/>
+          <w:szCs w:val="52"/>
+        </w:rPr>
+      </w:pPr>
+    </w:p>
+    <w:p>
+      <w:pPr>
+        <w:spacing w:line="276" w:lineRule="auto"/>
+        <w:jc w:val="center"/>
+        <w:rPr>
+          <w:b/>
+          <w:bCs/>
+          <w:sz w:val="52"/>
+          <w:szCs w:val="52"/>
+        </w:rPr>
+      </w:pPr>
+    </w:p>
+    <w:p>
+      <w:pPr>
+        <w:spacing w:line="276" w:lineRule="auto"/>
+        <w:jc w:val="center"/>
+        <w:rPr>
+          <w:b/>
+          <w:bCs/>
+          <w:sz w:val="52"/>
+          <w:szCs w:val="52"/>
+        </w:rPr>
+      </w:pPr>
+    </w:p>
+    <w:p>
+      <w:pPr>
+        <w:spacing w:line="276" w:lineRule="auto"/>
+        <w:jc w:val="center"/>
+        <w:rPr>
+          <w:b/>
+          <w:bCs/>
+          <w:sz w:val="52"/>
+          <w:szCs w:val="52"/>
+        </w:rPr>
+      </w:pPr>
+    </w:p>
+    <w:p>
+      <w:pPr>
+        <w:spacing w:line="276" w:lineRule="auto"/>
+        <w:jc w:val="center"/>
+        <w:rPr>
+          <w:b/>
+          <w:bCs/>
+          <w:sz w:val="52"/>
+          <w:szCs w:val="52"/>
+        </w:rPr>
+      </w:pPr>
+    </w:p>
+    <w:p>
+      <w:pPr>
+        <w:spacing w:line="276" w:lineRule="auto"/>
+        <w:jc w:val="center"/>
+        <w:rPr>
+          <w:b/>
+          <w:bCs/>
+          <w:sz w:val="52"/>
+          <w:szCs w:val="52"/>
+        </w:rPr>
+      </w:pPr>
+    </w:p>
+    <w:p>
+      <w:pPr>
+        <w:spacing w:line="276" w:lineRule="auto"/>
+        <w:jc w:val="center"/>
+        <w:rPr>
+          <w:b/>
+          <w:bCs/>
+          <w:sz w:val="52"/>
+          <w:szCs w:val="52"/>
+        </w:rPr>
+      </w:pPr>
+      <w:r>
+        <w:rPr>
+          <w:b/>
+          <w:bCs/>
+          <w:sz w:val="52"/>
+          <w:szCs w:val="52"/>
+        </w:rPr>
+        <w:t>Gruppe10</w:t>
+      </w:r>
+    </w:p>
+    <w:p>
+      <w:pPr>
+        <w:spacing w:line="276" w:lineRule="auto"/>
+        <w:jc w:val="center"/>
+        <w:rPr>
+          <w:b/>
+          <w:bCs/>
+          <w:sz w:val="52"/>
+          <w:szCs w:val="52"/>
+        </w:rPr>
+      </w:pPr>
+    </w:p>
+    <w:p>
+      <w:pPr>
+        <w:spacing w:line="276" w:lineRule="auto"/>
+        <w:jc w:val="center"/>
+        <w:rPr>
+          <w:b/>
+          <w:bCs/>
+          <w:sz w:val="32"/>
+          <w:szCs w:val="32"/>
+        </w:rPr>
+      </w:pPr>
+      <w:r>
+        <w:rPr>
+          <w:b/>
+          <w:bCs/>
+          <w:sz w:val="32"/>
+          <w:szCs w:val="32"/>
+        </w:rPr>
+        <w:t xml:space="preserve">Fabio </w:t>
+      </w:r>
+      <w:proofErr w:type="spellStart"/>
+      <w:r>
+        <w:rPr>
+          <w:b/>
+          <w:bCs/>
+          <w:sz w:val="32"/>
+          <w:szCs w:val="32"/>
+        </w:rPr>
+        <w:t>Pascuzzi</w:t>
+      </w:r>
+      <w:proofErr w:type="spellEnd"/>
+      <w:r>
+        <w:rPr>
+          <w:b/>
+          <w:bCs/>
+          <w:sz w:val="32"/>
+          <w:szCs w:val="32"/>
+        </w:rPr>
+        <w:t>, 86269</w:t>
+      </w:r>
+    </w:p>
+    <w:p>
+      <w:pPr>
+        <w:spacing w:line="276" w:lineRule="auto"/>
+        <w:jc w:val="center"/>
+        <w:rPr>
+          <w:b/>
+          <w:bCs/>
+          <w:sz w:val="32"/>
+          <w:szCs w:val="32"/>
+        </w:rPr>
+      </w:pPr>
+      <w:r>
+        <w:rPr>
+          <w:b/>
+          <w:bCs/>
+          <w:sz w:val="32"/>
+          <w:szCs w:val="32"/>
+        </w:rPr>
+        <w:t>Thomas Kutscher, 85468</w:t>
+      </w:r>
+    </w:p>
+    <w:p>
+      <w:pPr>
+        <w:spacing w:line="276" w:lineRule="auto"/>
+        <w:jc w:val="center"/>
+        <w:rPr>
+          <w:b/>
+          <w:bCs/>
+          <w:sz w:val="32"/>
+          <w:szCs w:val="32"/>
+        </w:rPr>
+      </w:pPr>
+      <w:r>
+        <w:rPr>
+          <w:b/>
+          <w:bCs/>
+          <w:sz w:val="32"/>
+          <w:szCs w:val="32"/>
+        </w:rPr>
+        <w:t>Carl Zech, 85789</w:t>
+      </w:r>
+    </w:p>
+    <w:p>
+      <w:pPr>
+        <w:spacing w:line="276" w:lineRule="auto"/>
+        <w:jc w:val="center"/>
+        <w:rPr>
+          <w:b/>
+          <w:bCs/>
+          <w:sz w:val="32"/>
+          <w:szCs w:val="32"/>
+        </w:rPr>
+      </w:pPr>
+      <w:r>
+        <w:rPr>
+          <w:b/>
+          <w:bCs/>
+          <w:sz w:val="32"/>
+          <w:szCs w:val="32"/>
+        </w:rPr>
+        <w:t>Jonathan Haller, 64674</w:t>
+      </w:r>
+    </w:p>
+    <w:p>
+      <w:pPr>
+        <w:spacing w:line="276" w:lineRule="auto"/>
+      </w:pPr>
+    </w:p>
+    <w:p>
+      <w:pPr>
+        <w:spacing w:line="276" w:lineRule="auto"/>
+      </w:pPr>
+    </w:p>
+    <w:p>
+      <w:pPr>
+        <w:spacing w:line="276" w:lineRule="auto"/>
+      </w:pPr>
       <w:r>
         <w:br w:type="page"/>
       </w:r>
     </w:p>
     <w:p>
       <w:pPr>
+        <w:spacing w:line="276" w:lineRule="auto"/>
         <w:rPr>
           <w:b/>
           <w:bCs/>
@@ -49,7 +382,18 @@
             <w:tcW w:w="2551" w:type="dxa"/>
           </w:tcPr>
           <w:p>
-            <w:r>
+            <w:pPr>
+              <w:spacing w:line="276" w:lineRule="auto"/>
+              <w:rPr>
+                <w:b/>
+                <w:bCs/>
+              </w:rPr>
+            </w:pPr>
+            <w:r>
+              <w:rPr>
+                <w:b/>
+                <w:bCs/>
+              </w:rPr>
               <w:t>Klasse (Tafeln im Bild)</w:t>
             </w:r>
           </w:p>
@@ -59,7 +403,18 @@
             <w:tcW w:w="1985" w:type="dxa"/>
           </w:tcPr>
           <w:p>
-            <w:r>
+            <w:pPr>
+              <w:spacing w:line="276" w:lineRule="auto"/>
+              <w:rPr>
+                <w:b/>
+                <w:bCs/>
+              </w:rPr>
+            </w:pPr>
+            <w:r>
+              <w:rPr>
+                <w:b/>
+                <w:bCs/>
+              </w:rPr>
               <w:t>Anzahl</w:t>
             </w:r>
           </w:p>
@@ -71,6 +426,9 @@
             <w:tcW w:w="2551" w:type="dxa"/>
           </w:tcPr>
           <w:p>
+            <w:pPr>
+              <w:spacing w:line="276" w:lineRule="auto"/>
+            </w:pPr>
             <w:r>
               <w:t>0</w:t>
             </w:r>
@@ -81,6 +439,9 @@
             <w:tcW w:w="1985" w:type="dxa"/>
           </w:tcPr>
           <w:p>
+            <w:pPr>
+              <w:spacing w:line="276" w:lineRule="auto"/>
+            </w:pPr>
             <w:r>
               <w:t>200</w:t>
             </w:r>
@@ -93,6 +454,9 @@
             <w:tcW w:w="2551" w:type="dxa"/>
           </w:tcPr>
           <w:p>
+            <w:pPr>
+              <w:spacing w:line="276" w:lineRule="auto"/>
+            </w:pPr>
             <w:r>
               <w:t>1</w:t>
             </w:r>
@@ -103,6 +467,9 @@
             <w:tcW w:w="1985" w:type="dxa"/>
           </w:tcPr>
           <w:p>
+            <w:pPr>
+              <w:spacing w:line="276" w:lineRule="auto"/>
+            </w:pPr>
             <w:r>
               <w:t>200</w:t>
             </w:r>
@@ -115,6 +482,9 @@
             <w:tcW w:w="2551" w:type="dxa"/>
           </w:tcPr>
           <w:p>
+            <w:pPr>
+              <w:spacing w:line="276" w:lineRule="auto"/>
+            </w:pPr>
             <w:r>
               <w:t>2</w:t>
             </w:r>
@@ -125,6 +495,9 @@
             <w:tcW w:w="1985" w:type="dxa"/>
           </w:tcPr>
           <w:p>
+            <w:pPr>
+              <w:spacing w:line="276" w:lineRule="auto"/>
+            </w:pPr>
             <w:r>
               <w:t>200</w:t>
             </w:r>
@@ -137,6 +510,9 @@
             <w:tcW w:w="2551" w:type="dxa"/>
           </w:tcPr>
           <w:p>
+            <w:pPr>
+              <w:spacing w:line="276" w:lineRule="auto"/>
+            </w:pPr>
             <w:r>
               <w:t>3</w:t>
             </w:r>
@@ -147,6 +523,9 @@
             <w:tcW w:w="1985" w:type="dxa"/>
           </w:tcPr>
           <w:p>
+            <w:pPr>
+              <w:spacing w:line="276" w:lineRule="auto"/>
+            </w:pPr>
             <w:r>
               <w:t>200</w:t>
             </w:r>
@@ -159,6 +538,9 @@
             <w:tcW w:w="2551" w:type="dxa"/>
           </w:tcPr>
           <w:p>
+            <w:pPr>
+              <w:spacing w:line="276" w:lineRule="auto"/>
+            </w:pPr>
             <w:r>
               <w:t>4</w:t>
             </w:r>
@@ -169,6 +551,9 @@
             <w:tcW w:w="1985" w:type="dxa"/>
           </w:tcPr>
           <w:p>
+            <w:pPr>
+              <w:spacing w:line="276" w:lineRule="auto"/>
+            </w:pPr>
             <w:r>
               <w:t>199</w:t>
             </w:r>
@@ -181,6 +566,9 @@
             <w:tcW w:w="2551" w:type="dxa"/>
           </w:tcPr>
           <w:p>
+            <w:pPr>
+              <w:spacing w:line="276" w:lineRule="auto"/>
+            </w:pPr>
             <w:r>
               <w:t>5</w:t>
             </w:r>
@@ -191,6 +579,9 @@
             <w:tcW w:w="1985" w:type="dxa"/>
           </w:tcPr>
           <w:p>
+            <w:pPr>
+              <w:spacing w:line="276" w:lineRule="auto"/>
+            </w:pPr>
             <w:r>
               <w:t>199</w:t>
             </w:r>
@@ -203,6 +594,9 @@
             <w:tcW w:w="2551" w:type="dxa"/>
           </w:tcPr>
           <w:p>
+            <w:pPr>
+              <w:spacing w:line="276" w:lineRule="auto"/>
+            </w:pPr>
             <w:r>
               <w:t>6</w:t>
             </w:r>
@@ -213,6 +607,9 @@
             <w:tcW w:w="1985" w:type="dxa"/>
           </w:tcPr>
           <w:p>
+            <w:pPr>
+              <w:spacing w:line="276" w:lineRule="auto"/>
+            </w:pPr>
             <w:r>
               <w:t>200</w:t>
             </w:r>
@@ -225,6 +622,9 @@
             <w:tcW w:w="2551" w:type="dxa"/>
           </w:tcPr>
           <w:p>
+            <w:pPr>
+              <w:spacing w:line="276" w:lineRule="auto"/>
+            </w:pPr>
             <w:r>
               <w:t>7</w:t>
             </w:r>
@@ -235,6 +635,9 @@
             <w:tcW w:w="1985" w:type="dxa"/>
           </w:tcPr>
           <w:p>
+            <w:pPr>
+              <w:spacing w:line="276" w:lineRule="auto"/>
+            </w:pPr>
             <w:r>
               <w:t>199</w:t>
             </w:r>
@@ -247,6 +650,9 @@
             <w:tcW w:w="2551" w:type="dxa"/>
           </w:tcPr>
           <w:p>
+            <w:pPr>
+              <w:spacing w:line="276" w:lineRule="auto"/>
+            </w:pPr>
             <w:r>
               <w:t>8</w:t>
             </w:r>
@@ -257,6 +663,9 @@
             <w:tcW w:w="1985" w:type="dxa"/>
           </w:tcPr>
           <w:p>
+            <w:pPr>
+              <w:spacing w:line="276" w:lineRule="auto"/>
+            </w:pPr>
             <w:r>
               <w:t>200</w:t>
             </w:r>
@@ -269,6 +678,9 @@
             <w:tcW w:w="2551" w:type="dxa"/>
           </w:tcPr>
           <w:p>
+            <w:pPr>
+              <w:spacing w:line="276" w:lineRule="auto"/>
+            </w:pPr>
             <w:r>
               <w:t>9</w:t>
             </w:r>
@@ -279,6 +691,9 @@
             <w:tcW w:w="1985" w:type="dxa"/>
           </w:tcPr>
           <w:p>
+            <w:pPr>
+              <w:spacing w:line="276" w:lineRule="auto"/>
+            </w:pPr>
             <w:r>
               <w:t>199</w:t>
             </w:r>
@@ -291,6 +706,9 @@
             <w:tcW w:w="2551" w:type="dxa"/>
           </w:tcPr>
           <w:p>
+            <w:pPr>
+              <w:spacing w:line="276" w:lineRule="auto"/>
+            </w:pPr>
             <w:r>
               <w:t>10</w:t>
             </w:r>
@@ -301,6 +719,9 @@
             <w:tcW w:w="1985" w:type="dxa"/>
           </w:tcPr>
           <w:p>
+            <w:pPr>
+              <w:spacing w:line="276" w:lineRule="auto"/>
+            </w:pPr>
             <w:r>
               <w:t>201</w:t>
             </w:r>
@@ -313,6 +734,9 @@
             <w:tcW w:w="2551" w:type="dxa"/>
           </w:tcPr>
           <w:p>
+            <w:pPr>
+              <w:spacing w:line="276" w:lineRule="auto"/>
+            </w:pPr>
             <w:r>
               <w:t>11</w:t>
             </w:r>
@@ -323,6 +747,9 @@
             <w:tcW w:w="1985" w:type="dxa"/>
           </w:tcPr>
           <w:p>
+            <w:pPr>
+              <w:spacing w:line="276" w:lineRule="auto"/>
+            </w:pPr>
             <w:r>
               <w:t>200</w:t>
             </w:r>
@@ -335,6 +762,9 @@
             <w:tcW w:w="2551" w:type="dxa"/>
           </w:tcPr>
           <w:p>
+            <w:pPr>
+              <w:spacing w:line="276" w:lineRule="auto"/>
+            </w:pPr>
             <w:r>
               <w:t>12</w:t>
             </w:r>
@@ -345,6 +775,9 @@
             <w:tcW w:w="1985" w:type="dxa"/>
           </w:tcPr>
           <w:p>
+            <w:pPr>
+              <w:spacing w:line="276" w:lineRule="auto"/>
+            </w:pPr>
             <w:r>
               <w:t>200</w:t>
             </w:r>
@@ -357,6 +790,9 @@
             <w:tcW w:w="2551" w:type="dxa"/>
           </w:tcPr>
           <w:p>
+            <w:pPr>
+              <w:spacing w:line="276" w:lineRule="auto"/>
+            </w:pPr>
             <w:r>
               <w:t>13</w:t>
             </w:r>
@@ -367,6 +803,9 @@
             <w:tcW w:w="1985" w:type="dxa"/>
           </w:tcPr>
           <w:p>
+            <w:pPr>
+              <w:spacing w:line="276" w:lineRule="auto"/>
+            </w:pPr>
             <w:r>
               <w:t>200</w:t>
             </w:r>
@@ -379,6 +818,9 @@
             <w:tcW w:w="2551" w:type="dxa"/>
           </w:tcPr>
           <w:p>
+            <w:pPr>
+              <w:spacing w:line="276" w:lineRule="auto"/>
+            </w:pPr>
             <w:r>
               <w:t>14</w:t>
             </w:r>
@@ -389,6 +831,9 @@
             <w:tcW w:w="1985" w:type="dxa"/>
           </w:tcPr>
           <w:p>
+            <w:pPr>
+              <w:spacing w:line="276" w:lineRule="auto"/>
+            </w:pPr>
             <w:r>
               <w:t>200</w:t>
             </w:r>
@@ -402,6 +847,7 @@
           </w:tcPr>
           <w:p>
             <w:pPr>
+              <w:spacing w:line="276" w:lineRule="auto"/>
               <w:rPr>
                 <w:b/>
                 <w:bCs/>
@@ -422,6 +868,7 @@
           </w:tcPr>
           <w:p>
             <w:pPr>
+              <w:spacing w:line="276" w:lineRule="auto"/>
               <w:rPr>
                 <w:b/>
                 <w:bCs/>
@@ -438,9 +885,14 @@
         </w:tc>
       </w:tr>
     </w:tbl>
-    <w:p/>
-    <w:p>
-      <w:pPr>
+    <w:p>
+      <w:pPr>
+        <w:spacing w:line="276" w:lineRule="auto"/>
+      </w:pPr>
+    </w:p>
+    <w:p>
+      <w:pPr>
+        <w:spacing w:line="276" w:lineRule="auto"/>
         <w:jc w:val="center"/>
       </w:pPr>
       <w:r>
@@ -495,81 +947,87 @@
     </w:p>
     <w:p>
       <w:pPr>
-        <w:rPr>
-          <w:b/>
-          <w:bCs/>
-          <w:sz w:val="36"/>
-          <w:szCs w:val="36"/>
-        </w:rPr>
-      </w:pPr>
-    </w:p>
-    <w:p>
-      <w:pPr>
-        <w:rPr>
-          <w:b/>
-          <w:bCs/>
-          <w:sz w:val="36"/>
-          <w:szCs w:val="36"/>
-        </w:rPr>
-      </w:pPr>
-    </w:p>
-    <w:p>
-      <w:pPr>
-        <w:rPr>
-          <w:b/>
-          <w:bCs/>
-          <w:sz w:val="36"/>
-          <w:szCs w:val="36"/>
-        </w:rPr>
-      </w:pPr>
-    </w:p>
-    <w:p>
-      <w:pPr>
-        <w:rPr>
-          <w:b/>
-          <w:bCs/>
-          <w:sz w:val="36"/>
-          <w:szCs w:val="36"/>
-        </w:rPr>
-      </w:pPr>
-    </w:p>
-    <w:p>
-      <w:pPr>
-        <w:rPr>
-          <w:b/>
-          <w:bCs/>
-          <w:sz w:val="36"/>
-          <w:szCs w:val="36"/>
-        </w:rPr>
-      </w:pPr>
-    </w:p>
-    <w:p>
-      <w:pPr>
-        <w:rPr>
-          <w:b/>
-          <w:bCs/>
-          <w:sz w:val="36"/>
-          <w:szCs w:val="36"/>
-        </w:rPr>
-      </w:pPr>
-    </w:p>
-    <w:p>
-      <w:pPr>
-        <w:rPr>
-          <w:b/>
-          <w:bCs/>
-          <w:sz w:val="36"/>
-          <w:szCs w:val="36"/>
-        </w:rPr>
-      </w:pPr>
-      <w:r>
-        <w:rPr>
-          <w:b/>
-          <w:bCs/>
-          <w:sz w:val="36"/>
-          <w:szCs w:val="36"/>
-        </w:rPr>
-        <w:lastRenderedPageBreak/>
+        <w:spacing w:line="276" w:lineRule="auto"/>
+        <w:rPr>
+          <w:b/>
+          <w:bCs/>
+          <w:sz w:val="36"/>
+          <w:szCs w:val="36"/>
+        </w:rPr>
+      </w:pPr>
+    </w:p>
+    <w:p>
+      <w:pPr>
+        <w:spacing w:line="276" w:lineRule="auto"/>
+        <w:rPr>
+          <w:b/>
+          <w:bCs/>
+          <w:sz w:val="36"/>
+          <w:szCs w:val="36"/>
+        </w:rPr>
+      </w:pPr>
+    </w:p>
+    <w:p>
+      <w:pPr>
+        <w:spacing w:line="276" w:lineRule="auto"/>
+        <w:rPr>
+          <w:b/>
+          <w:bCs/>
+          <w:sz w:val="36"/>
+          <w:szCs w:val="36"/>
+        </w:rPr>
+      </w:pPr>
+    </w:p>
+    <w:p>
+      <w:pPr>
+        <w:spacing w:line="276" w:lineRule="auto"/>
+        <w:rPr>
+          <w:b/>
+          <w:bCs/>
+          <w:sz w:val="36"/>
+          <w:szCs w:val="36"/>
+        </w:rPr>
+      </w:pPr>
+    </w:p>
+    <w:p>
+      <w:pPr>
+        <w:spacing w:line="276" w:lineRule="auto"/>
+        <w:rPr>
+          <w:b/>
+          <w:bCs/>
+          <w:sz w:val="36"/>
+          <w:szCs w:val="36"/>
+        </w:rPr>
+      </w:pPr>
+    </w:p>
+    <w:p>
+      <w:pPr>
+        <w:spacing w:line="276" w:lineRule="auto"/>
+        <w:rPr>
+          <w:b/>
+          <w:bCs/>
+          <w:sz w:val="36"/>
+          <w:szCs w:val="36"/>
+        </w:rPr>
+      </w:pPr>
+    </w:p>
+    <w:p>
+      <w:pPr>
+        <w:spacing w:line="276" w:lineRule="auto"/>
+        <w:rPr>
+          <w:b/>
+          <w:bCs/>
+          <w:sz w:val="36"/>
+          <w:szCs w:val="36"/>
+        </w:rPr>
+      </w:pPr>
+      <w:r>
+        <w:rPr>
+          <w:b/>
+          <w:bCs/>
+          <w:sz w:val="36"/>
+          <w:szCs w:val="36"/>
+        </w:rPr>
         <w:t>Verwendete Modelle</w:t>
       </w:r>
     </w:p>
@@ -580,6 +1038,7 @@
           <w:ilvl w:val="0"/>
           <w:numId w:val="1"/>
         </w:numPr>
+        <w:spacing w:line="276" w:lineRule="auto"/>
       </w:pPr>
       <w:r>
         <w:t>Entscheidungsbaum</w:t>
@@ -592,6 +1051,7 @@
           <w:ilvl w:val="1"/>
           <w:numId w:val="1"/>
         </w:numPr>
+        <w:spacing w:line="276" w:lineRule="auto"/>
       </w:pPr>
       <w:r>
         <w:t xml:space="preserve">Eigene Implementierung und von </w:t>
@@ -609,6 +1069,7 @@
           <w:ilvl w:val="0"/>
           <w:numId w:val="1"/>
         </w:numPr>
+        <w:spacing w:line="276" w:lineRule="auto"/>
       </w:pPr>
       <w:r>
         <w:t>Neuronales Netz</w:t>
@@ -621,6 +1082,7 @@
           <w:ilvl w:val="1"/>
           <w:numId w:val="1"/>
         </w:numPr>
+        <w:spacing w:line="276" w:lineRule="auto"/>
       </w:pPr>
       <w:r>
         <w:t xml:space="preserve">Eigene Implementierung und von </w:t>
@@ -641,6 +1103,7 @@
           <w:ilvl w:val="0"/>
           <w:numId w:val="1"/>
         </w:numPr>
+        <w:spacing w:line="276" w:lineRule="auto"/>
       </w:pPr>
       <w:r>
         <w:t xml:space="preserve">CNN von </w:t>
@@ -656,14 +1119,22 @@
     </w:p>
     <w:p>
       <w:pPr>
-        <w:rPr>
-          <w:b/>
-          <w:bCs/>
-        </w:rPr>
-      </w:pPr>
-    </w:p>
-    <w:p>
-      <w:pPr>
+        <w:pStyle w:val="Listenabsatz"/>
+        <w:spacing w:line="276" w:lineRule="auto"/>
+      </w:pPr>
+    </w:p>
+    <w:p>
+      <w:pPr>
+        <w:spacing w:line="276" w:lineRule="auto"/>
+        <w:rPr>
+          <w:b/>
+          <w:bCs/>
+        </w:rPr>
+      </w:pPr>
+    </w:p>
+    <w:p>
+      <w:pPr>
+        <w:spacing w:line="276" w:lineRule="auto"/>
         <w:rPr>
           <w:b/>
           <w:bCs/>
@@ -699,7 +1170,18 @@
             <w:tcW w:w="2265" w:type="dxa"/>
           </w:tcPr>
           <w:p>
-            <w:r>
+            <w:pPr>
+              <w:spacing w:line="276" w:lineRule="auto"/>
+              <w:rPr>
+                <w:b/>
+                <w:bCs/>
+              </w:rPr>
+            </w:pPr>
+            <w:r>
+              <w:rPr>
+                <w:b/>
+                <w:bCs/>
+              </w:rPr>
               <w:t>Modell</w:t>
             </w:r>
           </w:p>
@@ -709,7 +1191,18 @@
             <w:tcW w:w="2265" w:type="dxa"/>
           </w:tcPr>
           <w:p>
-            <w:r>
+            <w:pPr>
+              <w:spacing w:line="276" w:lineRule="auto"/>
+              <w:rPr>
+                <w:b/>
+                <w:bCs/>
+              </w:rPr>
+            </w:pPr>
+            <w:r>
+              <w:rPr>
+                <w:b/>
+                <w:bCs/>
+              </w:rPr>
               <w:t>Anteil Training</w:t>
             </w:r>
           </w:p>
@@ -719,7 +1212,18 @@
             <w:tcW w:w="2266" w:type="dxa"/>
           </w:tcPr>
           <w:p>
-            <w:r>
+            <w:pPr>
+              <w:spacing w:line="276" w:lineRule="auto"/>
+              <w:rPr>
+                <w:b/>
+                <w:bCs/>
+              </w:rPr>
+            </w:pPr>
+            <w:r>
+              <w:rPr>
+                <w:b/>
+                <w:bCs/>
+              </w:rPr>
               <w:t>Anteil Test</w:t>
             </w:r>
           </w:p>
@@ -729,7 +1233,18 @@
             <w:tcW w:w="2266" w:type="dxa"/>
           </w:tcPr>
           <w:p>
-            <w:r>
+            <w:pPr>
+              <w:spacing w:line="276" w:lineRule="auto"/>
+              <w:rPr>
+                <w:b/>
+                <w:bCs/>
+              </w:rPr>
+            </w:pPr>
+            <w:r>
+              <w:rPr>
+                <w:b/>
+                <w:bCs/>
+              </w:rPr>
               <w:t>Anteil Validierung</w:t>
             </w:r>
           </w:p>
@@ -741,6 +1256,9 @@
             <w:tcW w:w="2265" w:type="dxa"/>
           </w:tcPr>
           <w:p>
+            <w:pPr>
+              <w:spacing w:line="276" w:lineRule="auto"/>
+            </w:pPr>
             <w:r>
               <w:t>Entscheidungsbaum (</w:t>
             </w:r>
@@ -759,6 +1277,9 @@
             <w:tcW w:w="2265" w:type="dxa"/>
           </w:tcPr>
           <w:p>
+            <w:pPr>
+              <w:spacing w:line="276" w:lineRule="auto"/>
+            </w:pPr>
             <w:r>
               <w:t>70%</w:t>
             </w:r>
@@ -769,6 +1290,9 @@
             <w:tcW w:w="2266" w:type="dxa"/>
           </w:tcPr>
           <w:p>
+            <w:pPr>
+              <w:spacing w:line="276" w:lineRule="auto"/>
+            </w:pPr>
             <w:r>
               <w:t>30%</w:t>
             </w:r>
@@ -779,6 +1303,9 @@
             <w:tcW w:w="2266" w:type="dxa"/>
           </w:tcPr>
           <w:p>
+            <w:pPr>
+              <w:spacing w:line="276" w:lineRule="auto"/>
+            </w:pPr>
             <w:r>
               <w:t>-</w:t>
             </w:r>
@@ -791,6 +1318,9 @@
             <w:tcW w:w="2265" w:type="dxa"/>
           </w:tcPr>
           <w:p>
+            <w:pPr>
+              <w:spacing w:line="276" w:lineRule="auto"/>
+            </w:pPr>
             <w:r>
               <w:t>Eigener Entscheidungsbaum</w:t>
             </w:r>
@@ -801,6 +1331,9 @@
             <w:tcW w:w="2265" w:type="dxa"/>
           </w:tcPr>
           <w:p>
+            <w:pPr>
+              <w:spacing w:line="276" w:lineRule="auto"/>
+            </w:pPr>
             <w:r>
               <w:t>75%</w:t>
             </w:r>
@@ -811,6 +1344,9 @@
             <w:tcW w:w="2266" w:type="dxa"/>
           </w:tcPr>
           <w:p>
+            <w:pPr>
+              <w:spacing w:line="276" w:lineRule="auto"/>
+            </w:pPr>
             <w:r>
               <w:t>25%</w:t>
             </w:r>
@@ -821,6 +1357,9 @@
             <w:tcW w:w="2266" w:type="dxa"/>
           </w:tcPr>
           <w:p>
+            <w:pPr>
+              <w:spacing w:line="276" w:lineRule="auto"/>
+            </w:pPr>
             <w:r>
               <w:t>-</w:t>
             </w:r>
@@ -833,6 +1372,9 @@
             <w:tcW w:w="2265" w:type="dxa"/>
           </w:tcPr>
           <w:p>
+            <w:pPr>
+              <w:spacing w:line="276" w:lineRule="auto"/>
+            </w:pPr>
             <w:r>
               <w:t>Neuronales Netz (</w:t>
             </w:r>
@@ -850,19 +1392,40 @@
           <w:tcPr>
             <w:tcW w:w="2265" w:type="dxa"/>
           </w:tcPr>
-          <w:p/>
+          <w:p>
+            <w:pPr>
+              <w:spacing w:line="276" w:lineRule="auto"/>
+            </w:pPr>
+            <w:r>
+              <w:t>68%</w:t>
+            </w:r>
+          </w:p>
         </w:tc>
         <w:tc>
           <w:tcPr>
             <w:tcW w:w="2266" w:type="dxa"/>
           </w:tcPr>
-          <w:p/>
+          <w:p>
+            <w:pPr>
+              <w:spacing w:line="276" w:lineRule="auto"/>
+            </w:pPr>
+            <w:r>
+              <w:t>20%</w:t>
+            </w:r>
+          </w:p>
         </w:tc>
         <w:tc>
           <w:tcPr>
             <w:tcW w:w="2266" w:type="dxa"/>
           </w:tcPr>
-          <w:p/>
+          <w:p>
+            <w:pPr>
+              <w:spacing w:line="276" w:lineRule="auto"/>
+            </w:pPr>
+            <w:r>
+              <w:t>12%</w:t>
+            </w:r>
+          </w:p>
         </w:tc>
       </w:tr>
       <w:tr>
@@ -871,6 +1434,9 @@
             <w:tcW w:w="2265" w:type="dxa"/>
           </w:tcPr>
           <w:p>
+            <w:pPr>
+              <w:spacing w:line="276" w:lineRule="auto"/>
+            </w:pPr>
             <w:r>
               <w:t>Eigenes Neuronales Netz</w:t>
             </w:r>
@@ -881,6 +1447,9 @@
             <w:tcW w:w="2265" w:type="dxa"/>
           </w:tcPr>
           <w:p>
+            <w:pPr>
+              <w:spacing w:line="276" w:lineRule="auto"/>
+            </w:pPr>
             <w:r>
               <w:t>68</w:t>
             </w:r>
@@ -894,6 +1463,9 @@
             <w:tcW w:w="2266" w:type="dxa"/>
           </w:tcPr>
           <w:p>
+            <w:pPr>
+              <w:spacing w:line="276" w:lineRule="auto"/>
+            </w:pPr>
             <w:r>
               <w:t>20%</w:t>
             </w:r>
@@ -904,6 +1476,9 @@
             <w:tcW w:w="2266" w:type="dxa"/>
           </w:tcPr>
           <w:p>
+            <w:pPr>
+              <w:spacing w:line="276" w:lineRule="auto"/>
+            </w:pPr>
             <w:r>
               <w:t>12%</w:t>
             </w:r>
@@ -916,6 +1491,9 @@
             <w:tcW w:w="2265" w:type="dxa"/>
           </w:tcPr>
           <w:p>
+            <w:pPr>
+              <w:spacing w:line="276" w:lineRule="auto"/>
+            </w:pPr>
             <w:r>
               <w:t>CNN (</w:t>
             </w:r>
@@ -933,26 +1511,56 @@
           <w:tcPr>
             <w:tcW w:w="2265" w:type="dxa"/>
           </w:tcPr>
-          <w:p/>
+          <w:p>
+            <w:pPr>
+              <w:spacing w:line="276" w:lineRule="auto"/>
+            </w:pPr>
+            <w:r>
+              <w:t>50%</w:t>
+            </w:r>
+          </w:p>
         </w:tc>
         <w:tc>
           <w:tcPr>
             <w:tcW w:w="2266" w:type="dxa"/>
           </w:tcPr>
-          <w:p/>
+          <w:p>
+            <w:pPr>
+              <w:spacing w:line="276" w:lineRule="auto"/>
+            </w:pPr>
+            <w:r>
+              <w:t>20%</w:t>
+            </w:r>
+          </w:p>
         </w:tc>
         <w:tc>
           <w:tcPr>
             <w:tcW w:w="2266" w:type="dxa"/>
           </w:tcPr>
-          <w:p/>
+          <w:p>
+            <w:pPr>
+              <w:spacing w:line="276" w:lineRule="auto"/>
+            </w:pPr>
+            <w:r>
+              <w:t>30%</w:t>
+            </w:r>
+          </w:p>
         </w:tc>
       </w:tr>
     </w:tbl>
-    <w:p/>
-    <w:p/>
-    <w:p>
-      <w:pPr>
+    <w:p>
+      <w:pPr>
+        <w:spacing w:line="276" w:lineRule="auto"/>
+      </w:pPr>
+    </w:p>
+    <w:p>
+      <w:pPr>
+        <w:spacing w:line="276" w:lineRule="auto"/>
+      </w:pPr>
+    </w:p>
+    <w:p>
+      <w:pPr>
+        <w:spacing w:line="276" w:lineRule="auto"/>
         <w:rPr>
           <w:b/>
           <w:bCs/>
@@ -969,16 +1577,6 @@
         </w:rPr>
         <w:t>Erhobene Features</w:t>
       </w:r>
-    </w:p>
-    <w:p>
-      <w:pPr>
-        <w:rPr>
-          <w:b/>
-          <w:bCs/>
-          <w:sz w:val="32"/>
-          <w:szCs w:val="32"/>
-        </w:rPr>
-      </w:pPr>
     </w:p>
     <w:p>
       <w:pPr>
@@ -987,6 +1585,7 @@
           <w:ilvl w:val="0"/>
           <w:numId w:val="3"/>
         </w:numPr>
+        <w:spacing w:line="276" w:lineRule="auto"/>
       </w:pPr>
       <w:r>
         <w:t>Anzahl der erkannten Linien</w:t>
@@ -999,6 +1598,7 @@
           <w:ilvl w:val="0"/>
           <w:numId w:val="3"/>
         </w:numPr>
+        <w:spacing w:line="276" w:lineRule="auto"/>
       </w:pPr>
       <w:r>
         <w:t>Anzahl der Konturen</w:t>
@@ -1011,6 +1611,7 @@
           <w:ilvl w:val="0"/>
           <w:numId w:val="3"/>
         </w:numPr>
+        <w:spacing w:line="276" w:lineRule="auto"/>
       </w:pPr>
       <w:r>
         <w:t>Konturenfläche</w:t>
@@ -1023,6 +1624,7 @@
           <w:ilvl w:val="0"/>
           <w:numId w:val="3"/>
         </w:numPr>
+        <w:spacing w:line="276" w:lineRule="auto"/>
       </w:pPr>
       <w:r>
         <w:t>Anzahl der Konturen (mit Farbmasken)</w:t>
@@ -1035,6 +1637,7 @@
           <w:ilvl w:val="0"/>
           <w:numId w:val="3"/>
         </w:numPr>
+        <w:spacing w:line="276" w:lineRule="auto"/>
       </w:pPr>
       <w:r>
         <w:t>Konturenfläche (mit Farbmasken)</w:t>
@@ -1043,11 +1646,17 @@
     <w:p>
       <w:pPr>
         <w:pStyle w:val="Listenabsatz"/>
-      </w:pPr>
-    </w:p>
-    <w:p/>
-    <w:p>
-      <w:pPr>
+        <w:spacing w:line="276" w:lineRule="auto"/>
+      </w:pPr>
+    </w:p>
+    <w:p>
+      <w:pPr>
+        <w:spacing w:line="276" w:lineRule="auto"/>
+      </w:pPr>
+    </w:p>
+    <w:p>
+      <w:pPr>
+        <w:spacing w:line="276" w:lineRule="auto"/>
         <w:rPr>
           <w:b/>
           <w:bCs/>
@@ -1085,13 +1694,8 @@
     </w:p>
     <w:p>
       <w:pPr>
-        <w:rPr>
-          <w:b/>
-          <w:bCs/>
-        </w:rPr>
-      </w:pPr>
-    </w:p>
-    <w:p>
+        <w:spacing w:line="276" w:lineRule="auto"/>
+      </w:pPr>
       <w:r>
         <w:t>Entscheidungsbaum (</w:t>
       </w:r>
@@ -1111,6 +1715,7 @@
           <w:ilvl w:val="0"/>
           <w:numId w:val="2"/>
         </w:numPr>
+        <w:spacing w:line="276" w:lineRule="auto"/>
       </w:pPr>
       <w:r>
         <w:t>Anzahl der Konturen (mit Farbmasken)</w:t>
@@ -1123,6 +1728,7 @@
           <w:ilvl w:val="0"/>
           <w:numId w:val="2"/>
         </w:numPr>
+        <w:spacing w:line="276" w:lineRule="auto"/>
       </w:pPr>
       <w:r>
         <w:t>Konturenfläche (mit Farbmasken)</w:t>
@@ -1135,13 +1741,31 @@
           <w:ilvl w:val="0"/>
           <w:numId w:val="2"/>
         </w:numPr>
+        <w:spacing w:line="276" w:lineRule="auto"/>
       </w:pPr>
       <w:r>
         <w:t>Anzahl der erkannten Linien</w:t>
       </w:r>
     </w:p>
-    <w:p/>
-    <w:p>
+    <w:p>
+      <w:pPr>
+        <w:spacing w:line="276" w:lineRule="auto"/>
+      </w:pPr>
+    </w:p>
+    <w:p>
+      <w:pPr>
+        <w:spacing w:line="276" w:lineRule="auto"/>
+      </w:pPr>
+    </w:p>
+    <w:p>
+      <w:pPr>
+        <w:spacing w:line="276" w:lineRule="auto"/>
+      </w:pPr>
+    </w:p>
+    <w:p>
+      <w:pPr>
+        <w:spacing w:line="276" w:lineRule="auto"/>
+      </w:pPr>
       <w:r>
         <w:t xml:space="preserve">Eigener </w:t>
       </w:r>
@@ -1159,6 +1783,7 @@
           <w:ilvl w:val="0"/>
           <w:numId w:val="2"/>
         </w:numPr>
+        <w:spacing w:line="276" w:lineRule="auto"/>
       </w:pPr>
       <w:r>
         <w:t>Anzahl der Konturen (mit Farbmasken)</w:t>
@@ -1171,6 +1796,7 @@
           <w:ilvl w:val="0"/>
           <w:numId w:val="2"/>
         </w:numPr>
+        <w:spacing w:line="276" w:lineRule="auto"/>
       </w:pPr>
       <w:r>
         <w:t>Konturenfläche (mit Farbmasken)</w:t>
@@ -1183,13 +1809,21 @@
           <w:ilvl w:val="0"/>
           <w:numId w:val="2"/>
         </w:numPr>
+        <w:spacing w:line="276" w:lineRule="auto"/>
       </w:pPr>
       <w:r>
         <w:t>Anzahl der erkannten Linien</w:t>
       </w:r>
     </w:p>
-    <w:p/>
-    <w:p>
+    <w:p>
+      <w:pPr>
+        <w:spacing w:line="276" w:lineRule="auto"/>
+      </w:pPr>
+    </w:p>
+    <w:p>
+      <w:pPr>
+        <w:spacing w:line="276" w:lineRule="auto"/>
+      </w:pPr>
       <w:r>
         <w:t>Neuronales Netz (</w:t>
       </w:r>
@@ -1209,6 +1843,7 @@
           <w:ilvl w:val="0"/>
           <w:numId w:val="2"/>
         </w:numPr>
+        <w:spacing w:line="276" w:lineRule="auto"/>
       </w:pPr>
       <w:r>
         <w:t>Anzahl der Konturen (mit Farbmasken)</w:t>
@@ -1221,6 +1856,7 @@
           <w:ilvl w:val="0"/>
           <w:numId w:val="2"/>
         </w:numPr>
+        <w:spacing w:line="276" w:lineRule="auto"/>
       </w:pPr>
       <w:r>
         <w:t>Konturenfläche (mit Farbmasken)</w:t>
@@ -1233,13 +1869,21 @@
           <w:ilvl w:val="0"/>
           <w:numId w:val="2"/>
         </w:numPr>
+        <w:spacing w:line="276" w:lineRule="auto"/>
       </w:pPr>
       <w:r>
         <w:t>Anzahl der erkannten Linien</w:t>
       </w:r>
     </w:p>
-    <w:p/>
-    <w:p>
+    <w:p>
+      <w:pPr>
+        <w:spacing w:line="276" w:lineRule="auto"/>
+      </w:pPr>
+    </w:p>
+    <w:p>
+      <w:pPr>
+        <w:spacing w:line="276" w:lineRule="auto"/>
+      </w:pPr>
       <w:r>
         <w:t>Eigenes Neuronales Netz:</w:t>
       </w:r>
@@ -1251,6 +1895,7 @@
           <w:ilvl w:val="0"/>
           <w:numId w:val="2"/>
         </w:numPr>
+        <w:spacing w:line="276" w:lineRule="auto"/>
       </w:pPr>
       <w:r>
         <w:t>Anzahl der Konturen (mit Farbmasken)</w:t>
@@ -1263,6 +1908,7 @@
           <w:ilvl w:val="0"/>
           <w:numId w:val="2"/>
         </w:numPr>
+        <w:spacing w:line="276" w:lineRule="auto"/>
       </w:pPr>
       <w:r>
         <w:t>Konturenfläche (mit Farbmasken)</w:t>
@@ -1275,13 +1921,21 @@
           <w:ilvl w:val="0"/>
           <w:numId w:val="2"/>
         </w:numPr>
+        <w:spacing w:line="276" w:lineRule="auto"/>
       </w:pPr>
       <w:r>
         <w:t>Anzahl der erkannten Linien</w:t>
       </w:r>
     </w:p>
-    <w:p/>
-    <w:p>
+    <w:p>
+      <w:pPr>
+        <w:spacing w:line="276" w:lineRule="auto"/>
+      </w:pPr>
+    </w:p>
+    <w:p>
+      <w:pPr>
+        <w:spacing w:line="276" w:lineRule="auto"/>
+      </w:pPr>
       <w:r>
         <w:t>CNN:</w:t>
       </w:r>
@@ -1293,25 +1947,78 @@
           <w:ilvl w:val="0"/>
           <w:numId w:val="5"/>
         </w:numPr>
+        <w:spacing w:line="276" w:lineRule="auto"/>
       </w:pPr>
       <w:r>
         <w:t>Pixelwerte der Bilder mit skalierten RGB-Werten und einer Auflösung von 196x196</w:t>
       </w:r>
     </w:p>
-    <w:p/>
-    <w:p>
-      <w:r>
+    <w:p>
+      <w:pPr>
+        <w:spacing w:line="276" w:lineRule="auto"/>
+      </w:pPr>
+    </w:p>
+    <w:p>
+      <w:pPr>
+        <w:spacing w:line="276" w:lineRule="auto"/>
+        <w:rPr>
+          <w:b/>
+          <w:bCs/>
+          <w:sz w:val="36"/>
+          <w:szCs w:val="36"/>
+        </w:rPr>
+      </w:pPr>
+      <w:r>
+        <w:rPr>
+          <w:b/>
+          <w:bCs/>
+          <w:sz w:val="36"/>
+          <w:szCs w:val="36"/>
+        </w:rPr>
         <w:t>Data-Augmentation</w:t>
       </w:r>
     </w:p>
-    <w:p/>
-    <w:p/>
-    <w:p/>
-    <w:p/>
-    <w:p/>
-    <w:p/>
-    <w:p>
-      <w:pPr>
+    <w:p>
+      <w:pPr>
+        <w:spacing w:line="276" w:lineRule="auto"/>
+      </w:pPr>
+      <w:r>
+        <w:t xml:space="preserve">Für das </w:t>
+      </w:r>
+      <w:r>
+        <w:t xml:space="preserve">CNN wurden </w:t>
+      </w:r>
+      <w:r>
+        <w:t xml:space="preserve">die Bilder </w:t>
+      </w:r>
+      <w:r>
+        <w:t>d</w:t>
+      </w:r>
+      <w:r>
+        <w:t xml:space="preserve">urch eine Random-Flip-Schicht von </w:t>
+      </w:r>
+      <w:proofErr w:type="spellStart"/>
+      <w:r>
+        <w:t>Tensorflow</w:t>
+      </w:r>
+      <w:proofErr w:type="spellEnd"/>
+      <w:r>
+        <w:t xml:space="preserve"> zufällig horizontal und vertikal gespiegelt, um künstlich mehr Bilder zu erzeugen.</w:t>
+      </w:r>
+    </w:p>
+    <w:p>
+      <w:pPr>
+        <w:spacing w:line="276" w:lineRule="auto"/>
+      </w:pPr>
+    </w:p>
+    <w:p>
+      <w:pPr>
+        <w:spacing w:line="276" w:lineRule="auto"/>
+      </w:pPr>
+    </w:p>
+    <w:p>
+      <w:pPr>
+        <w:spacing w:line="276" w:lineRule="auto"/>
         <w:rPr>
           <w:b/>
           <w:bCs/>
@@ -1328,16 +2035,6 @@
         </w:rPr>
         <w:t>Erzielte Metriken</w:t>
       </w:r>
-    </w:p>
-    <w:p>
-      <w:pPr>
-        <w:rPr>
-          <w:b/>
-          <w:bCs/>
-          <w:sz w:val="36"/>
-          <w:szCs w:val="36"/>
-        </w:rPr>
-      </w:pPr>
     </w:p>
     <w:tbl>
       <w:tblPr>
@@ -1347,10 +2044,10 @@
       </w:tblPr>
       <w:tblGrid>
         <w:gridCol w:w="2178"/>
-        <w:gridCol w:w="1734"/>
         <w:gridCol w:w="1736"/>
-        <w:gridCol w:w="1707"/>
-        <w:gridCol w:w="1707"/>
+        <w:gridCol w:w="1738"/>
+        <w:gridCol w:w="1705"/>
+        <w:gridCol w:w="1705"/>
       </w:tblGrid>
       <w:tr>
         <w:tc>
@@ -1358,7 +2055,18 @@
             <w:tcW w:w="1812" w:type="dxa"/>
           </w:tcPr>
           <w:p>
-            <w:r>
+            <w:pPr>
+              <w:spacing w:line="276" w:lineRule="auto"/>
+              <w:rPr>
+                <w:b/>
+                <w:bCs/>
+              </w:rPr>
+            </w:pPr>
+            <w:r>
+              <w:rPr>
+                <w:b/>
+                <w:bCs/>
+              </w:rPr>
               <w:t>Modell</w:t>
             </w:r>
           </w:p>
@@ -1368,8 +2076,19 @@
             <w:tcW w:w="1812" w:type="dxa"/>
           </w:tcPr>
           <w:p>
+            <w:pPr>
+              <w:spacing w:line="276" w:lineRule="auto"/>
+              <w:rPr>
+                <w:b/>
+                <w:bCs/>
+              </w:rPr>
+            </w:pPr>
             <w:proofErr w:type="spellStart"/>
             <w:r>
+              <w:rPr>
+                <w:b/>
+                <w:bCs/>
+              </w:rPr>
               <w:t>Accuracy</w:t>
             </w:r>
             <w:proofErr w:type="spellEnd"/>
@@ -1380,7 +2099,18 @@
             <w:tcW w:w="1812" w:type="dxa"/>
           </w:tcPr>
           <w:p>
-            <w:r>
+            <w:pPr>
+              <w:spacing w:line="276" w:lineRule="auto"/>
+              <w:rPr>
+                <w:b/>
+                <w:bCs/>
+              </w:rPr>
+            </w:pPr>
+            <w:r>
+              <w:rPr>
+                <w:b/>
+                <w:bCs/>
+              </w:rPr>
               <w:t>Precision</w:t>
             </w:r>
           </w:p>
@@ -1390,7 +2120,18 @@
             <w:tcW w:w="1813" w:type="dxa"/>
           </w:tcPr>
           <w:p>
-            <w:r>
+            <w:pPr>
+              <w:spacing w:line="276" w:lineRule="auto"/>
+              <w:rPr>
+                <w:b/>
+                <w:bCs/>
+              </w:rPr>
+            </w:pPr>
+            <w:r>
+              <w:rPr>
+                <w:b/>
+                <w:bCs/>
+              </w:rPr>
               <w:t>Recall</w:t>
             </w:r>
           </w:p>
@@ -1400,7 +2141,18 @@
             <w:tcW w:w="1813" w:type="dxa"/>
           </w:tcPr>
           <w:p>
-            <w:r>
+            <w:pPr>
+              <w:spacing w:line="276" w:lineRule="auto"/>
+              <w:rPr>
+                <w:b/>
+                <w:bCs/>
+              </w:rPr>
+            </w:pPr>
+            <w:r>
+              <w:rPr>
+                <w:b/>
+                <w:bCs/>
+              </w:rPr>
               <w:t>F1-Score</w:t>
             </w:r>
           </w:p>
@@ -1412,6 +2164,9 @@
             <w:tcW w:w="1812" w:type="dxa"/>
           </w:tcPr>
           <w:p>
+            <w:pPr>
+              <w:spacing w:line="276" w:lineRule="auto"/>
+            </w:pPr>
             <w:r>
               <w:t>Entscheidungsbaum</w:t>
             </w:r>
@@ -1433,6 +2188,9 @@
             <w:tcW w:w="1812" w:type="dxa"/>
           </w:tcPr>
           <w:p>
+            <w:pPr>
+              <w:spacing w:line="276" w:lineRule="auto"/>
+            </w:pPr>
             <w:r>
               <w:t>71,2%</w:t>
             </w:r>
@@ -1443,6 +2201,9 @@
             <w:tcW w:w="1812" w:type="dxa"/>
           </w:tcPr>
           <w:p>
+            <w:pPr>
+              <w:spacing w:line="276" w:lineRule="auto"/>
+            </w:pPr>
             <w:r>
               <w:t>72,8%</w:t>
             </w:r>
@@ -1453,6 +2214,9 @@
             <w:tcW w:w="1813" w:type="dxa"/>
           </w:tcPr>
           <w:p>
+            <w:pPr>
+              <w:spacing w:line="276" w:lineRule="auto"/>
+            </w:pPr>
             <w:r>
               <w:t>71,4%</w:t>
             </w:r>
@@ -1463,6 +2227,9 @@
             <w:tcW w:w="1813" w:type="dxa"/>
           </w:tcPr>
           <w:p>
+            <w:pPr>
+              <w:spacing w:line="276" w:lineRule="auto"/>
+            </w:pPr>
             <w:r>
               <w:t>71,6%</w:t>
             </w:r>
@@ -1475,6 +2242,9 @@
             <w:tcW w:w="1812" w:type="dxa"/>
           </w:tcPr>
           <w:p>
+            <w:pPr>
+              <w:spacing w:line="276" w:lineRule="auto"/>
+            </w:pPr>
             <w:r>
               <w:t xml:space="preserve">Eigener </w:t>
             </w:r>
@@ -1488,6 +2258,9 @@
             <w:tcW w:w="1812" w:type="dxa"/>
           </w:tcPr>
           <w:p>
+            <w:pPr>
+              <w:spacing w:line="276" w:lineRule="auto"/>
+            </w:pPr>
             <w:r>
               <w:t>68,9%</w:t>
             </w:r>
@@ -1498,6 +2271,9 @@
             <w:tcW w:w="1812" w:type="dxa"/>
           </w:tcPr>
           <w:p>
+            <w:pPr>
+              <w:spacing w:line="276" w:lineRule="auto"/>
+            </w:pPr>
             <w:r>
               <w:t>72,8%</w:t>
             </w:r>
@@ -1508,6 +2284,9 @@
             <w:tcW w:w="1813" w:type="dxa"/>
           </w:tcPr>
           <w:p>
+            <w:pPr>
+              <w:spacing w:line="276" w:lineRule="auto"/>
+            </w:pPr>
             <w:r>
               <w:t>71,4%</w:t>
             </w:r>
@@ -1518,6 +2297,9 @@
             <w:tcW w:w="1813" w:type="dxa"/>
           </w:tcPr>
           <w:p>
+            <w:pPr>
+              <w:spacing w:line="276" w:lineRule="auto"/>
+            </w:pPr>
             <w:r>
               <w:t>71,6%</w:t>
             </w:r>
@@ -1530,6 +2312,9 @@
             <w:tcW w:w="1812" w:type="dxa"/>
           </w:tcPr>
           <w:p>
+            <w:pPr>
+              <w:spacing w:line="276" w:lineRule="auto"/>
+            </w:pPr>
             <w:r>
               <w:t>Neuronales Netz (</w:t>
             </w:r>
@@ -1547,25 +2332,56 @@
           <w:tcPr>
             <w:tcW w:w="1812" w:type="dxa"/>
           </w:tcPr>
-          <w:p/>
+          <w:p>
+            <w:pPr>
+              <w:spacing w:line="276" w:lineRule="auto"/>
+            </w:pPr>
+            <w:r>
+              <w:t>32</w:t>
+            </w:r>
+            <w:r>
+              <w:t>,7%</w:t>
+            </w:r>
+          </w:p>
         </w:tc>
         <w:tc>
           <w:tcPr>
             <w:tcW w:w="1812" w:type="dxa"/>
           </w:tcPr>
-          <w:p/>
+          <w:p>
+            <w:pPr>
+              <w:spacing w:line="276" w:lineRule="auto"/>
+            </w:pPr>
+            <w:r>
+              <w:t>33%</w:t>
+            </w:r>
+          </w:p>
         </w:tc>
         <w:tc>
           <w:tcPr>
             <w:tcW w:w="1813" w:type="dxa"/>
           </w:tcPr>
-          <w:p/>
+          <w:p>
+            <w:pPr>
+              <w:spacing w:line="276" w:lineRule="auto"/>
+            </w:pPr>
+            <w:r>
+              <w:t>35%</w:t>
+            </w:r>
+          </w:p>
         </w:tc>
         <w:tc>
           <w:tcPr>
             <w:tcW w:w="1813" w:type="dxa"/>
           </w:tcPr>
-          <w:p/>
+          <w:p>
+            <w:pPr>
+              <w:spacing w:line="276" w:lineRule="auto"/>
+            </w:pPr>
+            <w:r>
+              <w:t>28%</w:t>
+            </w:r>
+          </w:p>
         </w:tc>
       </w:tr>
       <w:tr>
@@ -1574,6 +2390,9 @@
             <w:tcW w:w="1812" w:type="dxa"/>
           </w:tcPr>
           <w:p>
+            <w:pPr>
+              <w:spacing w:line="276" w:lineRule="auto"/>
+            </w:pPr>
             <w:r>
               <w:t>Eigenes Neuronales Netz</w:t>
             </w:r>
@@ -1584,6 +2403,9 @@
             <w:tcW w:w="1812" w:type="dxa"/>
           </w:tcPr>
           <w:p>
+            <w:pPr>
+              <w:spacing w:line="276" w:lineRule="auto"/>
+            </w:pPr>
             <w:r>
               <w:t>48%</w:t>
             </w:r>
@@ -1594,6 +2416,9 @@
             <w:tcW w:w="1812" w:type="dxa"/>
           </w:tcPr>
           <w:p>
+            <w:pPr>
+              <w:spacing w:line="276" w:lineRule="auto"/>
+            </w:pPr>
             <w:r>
               <w:t>48,9%</w:t>
             </w:r>
@@ -1604,6 +2429,9 @@
             <w:tcW w:w="1813" w:type="dxa"/>
           </w:tcPr>
           <w:p>
+            <w:pPr>
+              <w:spacing w:line="276" w:lineRule="auto"/>
+            </w:pPr>
             <w:r>
               <w:t>48%</w:t>
             </w:r>
@@ -1614,6 +2442,9 @@
             <w:tcW w:w="1813" w:type="dxa"/>
           </w:tcPr>
           <w:p>
+            <w:pPr>
+              <w:spacing w:line="276" w:lineRule="auto"/>
+            </w:pPr>
             <w:r>
               <w:t>47,6%</w:t>
             </w:r>
@@ -1626,6 +2457,9 @@
             <w:tcW w:w="1812" w:type="dxa"/>
           </w:tcPr>
           <w:p>
+            <w:pPr>
+              <w:spacing w:line="276" w:lineRule="auto"/>
+            </w:pPr>
             <w:r>
               <w:t>CNN (</w:t>
             </w:r>
@@ -1643,31 +2477,59 @@
           <w:tcPr>
             <w:tcW w:w="1812" w:type="dxa"/>
           </w:tcPr>
-          <w:p/>
+          <w:p>
+            <w:pPr>
+              <w:spacing w:line="276" w:lineRule="auto"/>
+            </w:pPr>
+            <w:r>
+              <w:t>80%</w:t>
+            </w:r>
+          </w:p>
         </w:tc>
         <w:tc>
           <w:tcPr>
             <w:tcW w:w="1812" w:type="dxa"/>
           </w:tcPr>
-          <w:p/>
+          <w:p>
+            <w:pPr>
+              <w:spacing w:line="276" w:lineRule="auto"/>
+            </w:pPr>
+            <w:r>
+              <w:t>81%</w:t>
+            </w:r>
+          </w:p>
         </w:tc>
         <w:tc>
           <w:tcPr>
             <w:tcW w:w="1813" w:type="dxa"/>
           </w:tcPr>
-          <w:p/>
+          <w:p>
+            <w:pPr>
+              <w:spacing w:line="276" w:lineRule="auto"/>
+            </w:pPr>
+            <w:r>
+              <w:t>80%</w:t>
+            </w:r>
+          </w:p>
         </w:tc>
         <w:tc>
           <w:tcPr>
             <w:tcW w:w="1813" w:type="dxa"/>
           </w:tcPr>
-          <w:p/>
+          <w:p>
+            <w:pPr>
+              <w:spacing w:line="276" w:lineRule="auto"/>
+            </w:pPr>
+            <w:r>
+              <w:t>80%</w:t>
+            </w:r>
+          </w:p>
         </w:tc>
       </w:tr>
     </w:tbl>
-    <w:p/>
-    <w:p>
-      <w:pPr>
+    <w:p>
+      <w:pPr>
+        <w:spacing w:line="276" w:lineRule="auto"/>
         <w:rPr>
           <w:b/>
           <w:bCs/>
@@ -1678,116 +2540,29 @@
     </w:p>
     <w:p>
       <w:pPr>
-        <w:rPr>
-          <w:b/>
-          <w:bCs/>
-          <w:sz w:val="36"/>
-          <w:szCs w:val="36"/>
-        </w:rPr>
-      </w:pPr>
-    </w:p>
-    <w:p>
-      <w:pPr>
-        <w:rPr>
-          <w:b/>
-          <w:bCs/>
-          <w:sz w:val="36"/>
-          <w:szCs w:val="36"/>
-        </w:rPr>
-      </w:pPr>
-    </w:p>
-    <w:p>
-      <w:pPr>
-        <w:rPr>
-          <w:b/>
-          <w:bCs/>
-          <w:sz w:val="36"/>
-          <w:szCs w:val="36"/>
-        </w:rPr>
-      </w:pPr>
-    </w:p>
-    <w:p>
-      <w:pPr>
-        <w:rPr>
-          <w:b/>
-          <w:bCs/>
-          <w:sz w:val="36"/>
-          <w:szCs w:val="36"/>
-        </w:rPr>
-      </w:pPr>
-    </w:p>
-    <w:p>
-      <w:pPr>
-        <w:rPr>
-          <w:b/>
-          <w:bCs/>
-          <w:sz w:val="36"/>
-          <w:szCs w:val="36"/>
-        </w:rPr>
-      </w:pPr>
-    </w:p>
-    <w:p>
-      <w:pPr>
-        <w:rPr>
-          <w:b/>
-          <w:bCs/>
-          <w:sz w:val="36"/>
-          <w:szCs w:val="36"/>
-        </w:rPr>
-      </w:pPr>
-    </w:p>
-    <w:p>
-      <w:pPr>
-        <w:rPr>
-          <w:b/>
-          <w:bCs/>
-          <w:sz w:val="36"/>
-          <w:szCs w:val="36"/>
-        </w:rPr>
-      </w:pPr>
-    </w:p>
-    <w:p>
-      <w:pPr>
-        <w:rPr>
-          <w:b/>
-          <w:bCs/>
-          <w:sz w:val="36"/>
-          <w:szCs w:val="36"/>
-        </w:rPr>
-      </w:pPr>
-    </w:p>
-    <w:p>
-      <w:pPr>
-        <w:rPr>
-          <w:b/>
-          <w:bCs/>
-          <w:sz w:val="36"/>
-          <w:szCs w:val="36"/>
-        </w:rPr>
-      </w:pPr>
-    </w:p>
-    <w:p>
-      <w:pPr>
-        <w:rPr>
-          <w:b/>
-          <w:bCs/>
-          <w:sz w:val="36"/>
-          <w:szCs w:val="36"/>
-        </w:rPr>
-      </w:pPr>
-    </w:p>
-    <w:p>
-      <w:pPr>
-        <w:rPr>
-          <w:b/>
-          <w:bCs/>
-          <w:sz w:val="36"/>
-          <w:szCs w:val="36"/>
-        </w:rPr>
-      </w:pPr>
-    </w:p>
-    <w:p>
-      <w:pPr>
+        <w:spacing w:line="276" w:lineRule="auto"/>
+        <w:rPr>
+          <w:b/>
+          <w:bCs/>
+          <w:sz w:val="36"/>
+          <w:szCs w:val="36"/>
+        </w:rPr>
+      </w:pPr>
+    </w:p>
+    <w:p>
+      <w:pPr>
+        <w:spacing w:line="276" w:lineRule="auto"/>
+        <w:rPr>
+          <w:b/>
+          <w:bCs/>
+          <w:sz w:val="36"/>
+          <w:szCs w:val="36"/>
+        </w:rPr>
+      </w:pPr>
+    </w:p>
+    <w:p>
+      <w:pPr>
+        <w:spacing w:line="276" w:lineRule="auto"/>
         <w:rPr>
           <w:b/>
           <w:bCs/>
@@ -1803,42 +2578,28 @@
           <w:szCs w:val="36"/>
         </w:rPr>
         <w:lastRenderedPageBreak/>
-        <w:t xml:space="preserve">Loss </w:t>
-      </w:r>
-      <w:proofErr w:type="gramStart"/>
-      <w:r>
-        <w:rPr>
-          <w:b/>
-          <w:bCs/>
-          <w:sz w:val="36"/>
-          <w:szCs w:val="36"/>
-        </w:rPr>
-        <w:t>des eigenen neuronalen Netz</w:t>
-      </w:r>
-      <w:proofErr w:type="gramEnd"/>
-    </w:p>
-    <w:p>
-      <w:pPr>
-        <w:rPr>
-          <w:b/>
-          <w:bCs/>
-          <w:sz w:val="36"/>
-          <w:szCs w:val="36"/>
-        </w:rPr>
-      </w:pPr>
-      <w:r>
-        <w:rPr>
-          <w:b/>
-          <w:bCs/>
+        <w:t>Loss des neuronalen Netzes mit Keras</w:t>
+      </w:r>
+    </w:p>
+    <w:p>
+      <w:pPr>
+        <w:spacing w:line="276" w:lineRule="auto"/>
+        <w:rPr>
+          <w:b/>
+          <w:bCs/>
+          <w:sz w:val="36"/>
+          <w:szCs w:val="36"/>
+        </w:rPr>
+      </w:pPr>
+      <w:r>
+        <w:rPr>
           <w:noProof/>
-          <w:sz w:val="36"/>
-          <w:szCs w:val="36"/>
         </w:rPr>
         <w:drawing>
-          <wp:inline distT="0" distB="0" distL="0" distR="0" wp14:anchorId="2E46D6BC" wp14:editId="6EA8B838">
-            <wp:extent cx="3949148" cy="2632765"/>
+          <wp:inline distT="0" distB="0" distL="0" distR="0" wp14:anchorId="0531F3E8" wp14:editId="6866BDA2">
+            <wp:extent cx="5486400" cy="3657600"/>
             <wp:effectExtent l="0" t="0" r="0" b="0"/>
-            <wp:docPr id="607628889" name="Grafik 7"/>
+            <wp:docPr id="1219380444" name="Grafik 9"/>
             <wp:cNvGraphicFramePr>
               <a:graphicFrameLocks xmlns:a="http://schemas.openxmlformats.org/drawingml/2006/main" noChangeAspect="1"/>
             </wp:cNvGraphicFramePr>
@@ -1846,7 +2607,7 @@
               <a:graphicData uri="http://schemas.openxmlformats.org/drawingml/2006/picture">
                 <pic:pic xmlns:pic="http://schemas.openxmlformats.org/drawingml/2006/picture">
                   <pic:nvPicPr>
-                    <pic:cNvPr id="607628889" name="Grafik 607628889"/>
+                    <pic:cNvPr id="1219380444" name="Grafik 1219380444"/>
                     <pic:cNvPicPr/>
                   </pic:nvPicPr>
                   <pic:blipFill>
@@ -1867,7 +2628,7 @@
                   <pic:spPr>
                     <a:xfrm>
                       <a:off x="0" y="0"/>
-                      <a:ext cx="3958369" cy="2638912"/>
+                      <a:ext cx="5486400" cy="3657600"/>
                     </a:xfrm>
                     <a:prstGeom prst="rect">
                       <a:avLst/>
@@ -1882,97 +2643,156 @@
     </w:p>
     <w:p>
       <w:pPr>
-        <w:rPr>
-          <w:b/>
-          <w:bCs/>
-          <w:color w:val="FF0000"/>
-          <w:sz w:val="36"/>
-          <w:szCs w:val="36"/>
-        </w:rPr>
-      </w:pPr>
-      <w:r>
-        <w:rPr>
-          <w:b/>
-          <w:bCs/>
-          <w:color w:val="FF0000"/>
-          <w:sz w:val="36"/>
-          <w:szCs w:val="36"/>
-        </w:rPr>
-        <w:t>LOSS GRAPH von CNN</w:t>
-      </w:r>
-    </w:p>
-    <w:p>
-      <w:pPr>
-        <w:rPr>
-          <w:b/>
-          <w:bCs/>
-          <w:sz w:val="36"/>
-          <w:szCs w:val="36"/>
-        </w:rPr>
-      </w:pPr>
-    </w:p>
-    <w:p>
-      <w:pPr>
-        <w:rPr>
-          <w:b/>
-          <w:bCs/>
-          <w:sz w:val="36"/>
-          <w:szCs w:val="36"/>
-        </w:rPr>
-      </w:pPr>
-    </w:p>
-    <w:p>
-      <w:pPr>
-        <w:rPr>
-          <w:b/>
-          <w:bCs/>
-          <w:sz w:val="36"/>
-          <w:szCs w:val="36"/>
-        </w:rPr>
-      </w:pPr>
-    </w:p>
-    <w:p>
-      <w:pPr>
-        <w:rPr>
-          <w:b/>
-          <w:bCs/>
-          <w:sz w:val="36"/>
-          <w:szCs w:val="36"/>
-        </w:rPr>
-      </w:pPr>
-    </w:p>
-    <w:p>
-      <w:pPr>
-        <w:rPr>
-          <w:b/>
-          <w:bCs/>
-          <w:sz w:val="36"/>
-          <w:szCs w:val="36"/>
-        </w:rPr>
-      </w:pPr>
-    </w:p>
-    <w:p>
-      <w:pPr>
-        <w:rPr>
-          <w:b/>
-          <w:bCs/>
-          <w:sz w:val="36"/>
-          <w:szCs w:val="36"/>
-        </w:rPr>
-      </w:pPr>
-    </w:p>
-    <w:p>
-      <w:pPr>
-        <w:rPr>
-          <w:b/>
-          <w:bCs/>
-          <w:sz w:val="36"/>
-          <w:szCs w:val="36"/>
-        </w:rPr>
-      </w:pPr>
-    </w:p>
-    <w:p>
-      <w:pPr>
+        <w:spacing w:line="276" w:lineRule="auto"/>
+        <w:rPr>
+          <w:b/>
+          <w:bCs/>
+          <w:sz w:val="36"/>
+          <w:szCs w:val="36"/>
+        </w:rPr>
+      </w:pPr>
+    </w:p>
+    <w:p>
+      <w:pPr>
+        <w:spacing w:line="276" w:lineRule="auto"/>
+        <w:rPr>
+          <w:b/>
+          <w:bCs/>
+          <w:sz w:val="36"/>
+          <w:szCs w:val="36"/>
+        </w:rPr>
+      </w:pPr>
+      <w:r>
+        <w:rPr>
+          <w:b/>
+          <w:bCs/>
+          <w:sz w:val="36"/>
+          <w:szCs w:val="36"/>
+        </w:rPr>
+        <w:t xml:space="preserve">Loss </w:t>
+      </w:r>
+      <w:r>
+        <w:rPr>
+          <w:b/>
+          <w:bCs/>
+          <w:sz w:val="36"/>
+          <w:szCs w:val="36"/>
+        </w:rPr>
+        <w:t>des eigenen neuronalen Netzes</w:t>
+      </w:r>
+    </w:p>
+    <w:p>
+      <w:pPr>
+        <w:spacing w:line="276" w:lineRule="auto"/>
+        <w:jc w:val="center"/>
+        <w:rPr>
+          <w:b/>
+          <w:bCs/>
+          <w:sz w:val="36"/>
+          <w:szCs w:val="36"/>
+        </w:rPr>
+      </w:pPr>
+      <w:r>
+        <w:rPr>
+          <w:b/>
+          <w:bCs/>
+          <w:noProof/>
+          <w:sz w:val="36"/>
+          <w:szCs w:val="36"/>
+        </w:rPr>
+        <w:drawing>
+          <wp:inline distT="0" distB="0" distL="0" distR="0" wp14:anchorId="2E46D6BC" wp14:editId="0CC921E4">
+            <wp:extent cx="5327904" cy="3551935"/>
+            <wp:effectExtent l="0" t="0" r="0" b="0"/>
+            <wp:docPr id="607628889" name="Grafik 7"/>
+            <wp:cNvGraphicFramePr>
+              <a:graphicFrameLocks xmlns:a="http://schemas.openxmlformats.org/drawingml/2006/main" noChangeAspect="1"/>
+            </wp:cNvGraphicFramePr>
+            <a:graphic xmlns:a="http://schemas.openxmlformats.org/drawingml/2006/main">
+              <a:graphicData uri="http://schemas.openxmlformats.org/drawingml/2006/picture">
+                <pic:pic xmlns:pic="http://schemas.openxmlformats.org/drawingml/2006/picture">
+                  <pic:nvPicPr>
+                    <pic:cNvPr id="607628889" name="Grafik 607628889"/>
+                    <pic:cNvPicPr/>
+                  </pic:nvPicPr>
+                  <pic:blipFill>
+                    <a:blip r:embed="rId9">
+                      <a:extLst>
+                        <a:ext uri="{28A0092B-C50C-407E-A947-70E740481C1C}">
+                          <a14:useLocalDpi xmlns:a14="http://schemas.microsoft.com/office/drawing/2010/main" val="0"/>
+                        </a:ext>
+                        <a:ext uri="{96DAC541-7B7A-43D3-8B79-37D633B846F1}">
+                          <asvg:svgBlip xmlns:asvg="http://schemas.microsoft.com/office/drawing/2016/SVG/main" r:embed="rId10"/>
+                        </a:ext>
+                      </a:extLst>
+                    </a:blip>
+                    <a:stretch>
+                      <a:fillRect/>
+                    </a:stretch>
+                  </pic:blipFill>
+                  <pic:spPr>
+                    <a:xfrm>
+                      <a:off x="0" y="0"/>
+                      <a:ext cx="5372667" cy="3581777"/>
+                    </a:xfrm>
+                    <a:prstGeom prst="rect">
+                      <a:avLst/>
+                    </a:prstGeom>
+                  </pic:spPr>
+                </pic:pic>
+              </a:graphicData>
+            </a:graphic>
+          </wp:inline>
+        </w:drawing>
+      </w:r>
+    </w:p>
+    <w:p>
+      <w:pPr>
+        <w:spacing w:line="276" w:lineRule="auto"/>
+        <w:rPr>
+          <w:b/>
+          <w:bCs/>
+          <w:sz w:val="36"/>
+          <w:szCs w:val="36"/>
+        </w:rPr>
+      </w:pPr>
+    </w:p>
+    <w:p>
+      <w:pPr>
+        <w:spacing w:line="276" w:lineRule="auto"/>
+        <w:rPr>
+          <w:b/>
+          <w:bCs/>
+          <w:sz w:val="36"/>
+          <w:szCs w:val="36"/>
+        </w:rPr>
+      </w:pPr>
+    </w:p>
+    <w:p>
+      <w:pPr>
+        <w:spacing w:line="276" w:lineRule="auto"/>
+        <w:rPr>
+          <w:b/>
+          <w:bCs/>
+          <w:sz w:val="36"/>
+          <w:szCs w:val="36"/>
+        </w:rPr>
+      </w:pPr>
+      <w:r>
+        <w:rPr>
+          <w:b/>
+          <w:bCs/>
+          <w:sz w:val="36"/>
+          <w:szCs w:val="36"/>
+        </w:rPr>
+        <w:lastRenderedPageBreak/>
+        <w:t>Loss des CNN</w:t>
+      </w:r>
+    </w:p>
+    <w:p>
+      <w:pPr>
+        <w:spacing w:line="276" w:lineRule="auto"/>
+        <w:jc w:val="center"/>
         <w:rPr>
           <w:b/>
           <w:bCs/>
@@ -1985,19 +2805,265 @@
         <w:rPr>
           <w:b/>
           <w:bCs/>
+          <w:noProof/>
           <w:sz w:val="36"/>
           <w:szCs w:val="36"/>
           <w:lang w:val="en-US"/>
         </w:rPr>
+        <w:drawing>
+          <wp:inline distT="0" distB="0" distL="0" distR="0" wp14:anchorId="60272989" wp14:editId="2543F0F1">
+            <wp:extent cx="4571817" cy="3641166"/>
+            <wp:effectExtent l="0" t="0" r="635" b="3810"/>
+            <wp:docPr id="1426581705" name="Grafik 8" descr="Ein Bild, das Text, Screenshot, Diagramm, Schrift enthält.&#10;&#10;Automatisch generierte Beschreibung"/>
+            <wp:cNvGraphicFramePr>
+              <a:graphicFrameLocks xmlns:a="http://schemas.openxmlformats.org/drawingml/2006/main" noChangeAspect="1"/>
+            </wp:cNvGraphicFramePr>
+            <a:graphic xmlns:a="http://schemas.openxmlformats.org/drawingml/2006/main">
+              <a:graphicData uri="http://schemas.openxmlformats.org/drawingml/2006/picture">
+                <pic:pic xmlns:pic="http://schemas.openxmlformats.org/drawingml/2006/picture">
+                  <pic:nvPicPr>
+                    <pic:cNvPr id="1426581705" name="Grafik 8" descr="Ein Bild, das Text, Screenshot, Diagramm, Schrift enthält.&#10;&#10;Automatisch generierte Beschreibung"/>
+                    <pic:cNvPicPr/>
+                  </pic:nvPicPr>
+                  <pic:blipFill>
+                    <a:blip r:embed="rId11">
+                      <a:extLst>
+                        <a:ext uri="{28A0092B-C50C-407E-A947-70E740481C1C}">
+                          <a14:useLocalDpi xmlns:a14="http://schemas.microsoft.com/office/drawing/2010/main" val="0"/>
+                        </a:ext>
+                      </a:extLst>
+                    </a:blip>
+                    <a:stretch>
+                      <a:fillRect/>
+                    </a:stretch>
+                  </pic:blipFill>
+                  <pic:spPr>
+                    <a:xfrm>
+                      <a:off x="0" y="0"/>
+                      <a:ext cx="4633252" cy="3690095"/>
+                    </a:xfrm>
+                    <a:prstGeom prst="rect">
+                      <a:avLst/>
+                    </a:prstGeom>
+                  </pic:spPr>
+                </pic:pic>
+              </a:graphicData>
+            </a:graphic>
+          </wp:inline>
+        </w:drawing>
+      </w:r>
+    </w:p>
+    <w:p>
+      <w:pPr>
+        <w:spacing w:line="276" w:lineRule="auto"/>
+        <w:rPr>
+          <w:b/>
+          <w:bCs/>
+          <w:sz w:val="36"/>
+          <w:szCs w:val="36"/>
+          <w:lang w:val="en-US"/>
+        </w:rPr>
+      </w:pPr>
+    </w:p>
+    <w:p>
+      <w:pPr>
+        <w:spacing w:line="276" w:lineRule="auto"/>
+        <w:rPr>
+          <w:b/>
+          <w:bCs/>
+          <w:sz w:val="36"/>
+          <w:szCs w:val="36"/>
+          <w:lang w:val="en-US"/>
+        </w:rPr>
+      </w:pPr>
+    </w:p>
+    <w:p>
+      <w:pPr>
+        <w:spacing w:line="276" w:lineRule="auto"/>
+        <w:rPr>
+          <w:b/>
+          <w:bCs/>
+          <w:sz w:val="36"/>
+          <w:szCs w:val="36"/>
+          <w:lang w:val="en-US"/>
+        </w:rPr>
+      </w:pPr>
+    </w:p>
+    <w:p>
+      <w:pPr>
+        <w:spacing w:line="276" w:lineRule="auto"/>
+        <w:rPr>
+          <w:b/>
+          <w:bCs/>
+          <w:sz w:val="36"/>
+          <w:szCs w:val="36"/>
+          <w:lang w:val="en-US"/>
+        </w:rPr>
+      </w:pPr>
+    </w:p>
+    <w:p>
+      <w:pPr>
+        <w:spacing w:line="276" w:lineRule="auto"/>
+        <w:rPr>
+          <w:b/>
+          <w:bCs/>
+          <w:sz w:val="36"/>
+          <w:szCs w:val="36"/>
+          <w:lang w:val="en-US"/>
+        </w:rPr>
+      </w:pPr>
+    </w:p>
+    <w:p>
+      <w:pPr>
+        <w:spacing w:line="276" w:lineRule="auto"/>
+        <w:rPr>
+          <w:b/>
+          <w:bCs/>
+          <w:sz w:val="36"/>
+          <w:szCs w:val="36"/>
+          <w:lang w:val="en-US"/>
+        </w:rPr>
+      </w:pPr>
+    </w:p>
+    <w:p>
+      <w:pPr>
+        <w:spacing w:line="276" w:lineRule="auto"/>
+        <w:rPr>
+          <w:b/>
+          <w:bCs/>
+          <w:sz w:val="36"/>
+          <w:szCs w:val="36"/>
+          <w:lang w:val="en-US"/>
+        </w:rPr>
+      </w:pPr>
+    </w:p>
+    <w:p>
+      <w:pPr>
+        <w:spacing w:line="276" w:lineRule="auto"/>
+        <w:rPr>
+          <w:b/>
+          <w:bCs/>
+          <w:sz w:val="36"/>
+          <w:szCs w:val="36"/>
+          <w:lang w:val="en-US"/>
+        </w:rPr>
+      </w:pPr>
+    </w:p>
+    <w:p>
+      <w:pPr>
+        <w:spacing w:line="276" w:lineRule="auto"/>
+        <w:rPr>
+          <w:b/>
+          <w:bCs/>
+          <w:sz w:val="36"/>
+          <w:szCs w:val="36"/>
+          <w:lang w:val="en-US"/>
+        </w:rPr>
+      </w:pPr>
+    </w:p>
+    <w:p>
+      <w:pPr>
+        <w:spacing w:line="276" w:lineRule="auto"/>
+        <w:rPr>
+          <w:b/>
+          <w:bCs/>
+          <w:sz w:val="36"/>
+          <w:szCs w:val="36"/>
+          <w:lang w:val="en-US"/>
+        </w:rPr>
+      </w:pPr>
+    </w:p>
+    <w:p>
+      <w:pPr>
+        <w:spacing w:line="276" w:lineRule="auto"/>
+        <w:rPr>
+          <w:b/>
+          <w:bCs/>
+          <w:sz w:val="36"/>
+          <w:szCs w:val="36"/>
+          <w:lang w:val="en-US"/>
+        </w:rPr>
+      </w:pPr>
+    </w:p>
+    <w:p>
+      <w:pPr>
+        <w:spacing w:line="276" w:lineRule="auto"/>
+        <w:rPr>
+          <w:b/>
+          <w:bCs/>
+          <w:sz w:val="36"/>
+          <w:szCs w:val="36"/>
+          <w:lang w:val="en-US"/>
+        </w:rPr>
+      </w:pPr>
+    </w:p>
+    <w:p>
+      <w:pPr>
+        <w:spacing w:line="276" w:lineRule="auto"/>
+        <w:rPr>
+          <w:b/>
+          <w:bCs/>
+          <w:sz w:val="36"/>
+          <w:szCs w:val="36"/>
+          <w:lang w:val="en-US"/>
+        </w:rPr>
+      </w:pPr>
+    </w:p>
+    <w:p>
+      <w:pPr>
+        <w:spacing w:line="276" w:lineRule="auto"/>
+        <w:rPr>
+          <w:b/>
+          <w:bCs/>
+          <w:sz w:val="36"/>
+          <w:szCs w:val="36"/>
+          <w:lang w:val="en-US"/>
+        </w:rPr>
+      </w:pPr>
+    </w:p>
+    <w:p>
+      <w:pPr>
+        <w:spacing w:line="276" w:lineRule="auto"/>
+        <w:rPr>
+          <w:b/>
+          <w:bCs/>
+          <w:sz w:val="36"/>
+          <w:szCs w:val="36"/>
+          <w:lang w:val="en-US"/>
+        </w:rPr>
+      </w:pPr>
+    </w:p>
+    <w:p>
+      <w:pPr>
+        <w:spacing w:line="276" w:lineRule="auto"/>
+        <w:rPr>
+          <w:b/>
+          <w:bCs/>
+          <w:sz w:val="36"/>
+          <w:szCs w:val="36"/>
+          <w:lang w:val="en-US"/>
+        </w:rPr>
+      </w:pPr>
+      <w:r>
+        <w:rPr>
+          <w:b/>
+          <w:bCs/>
+          <w:sz w:val="36"/>
+          <w:szCs w:val="36"/>
+          <w:lang w:val="en-US"/>
+        </w:rPr>
+        <w:lastRenderedPageBreak/>
         <w:t>Scatter-Matrix der Features</w:t>
       </w:r>
     </w:p>
     <w:p>
+      <w:pPr>
+        <w:spacing w:line="276" w:lineRule="auto"/>
+      </w:pPr>
       <w:r>
         <w:rPr>
           <w:noProof/>
         </w:rPr>
-        <w:lastRenderedPageBreak/>
         <w:drawing>
           <wp:inline distT="0" distB="0" distL="0" distR="0" wp14:anchorId="124FBBE9" wp14:editId="7B89F15A">
             <wp:extent cx="5760720" cy="5151120"/>
@@ -2014,7 +3080,7 @@
                     <pic:cNvPicPr/>
                   </pic:nvPicPr>
                   <pic:blipFill rotWithShape="1">
-                    <a:blip r:embed="rId9">
+                    <a:blip r:embed="rId12">
                       <a:extLst>
                         <a:ext uri="{28A0092B-C50C-407E-A947-70E740481C1C}">
                           <a14:useLocalDpi xmlns:a14="http://schemas.microsoft.com/office/drawing/2010/main" val="0"/>
@@ -2048,9 +3114,14 @@
         </w:drawing>
       </w:r>
     </w:p>
-    <w:p/>
-    <w:p>
-      <w:pPr>
+    <w:p>
+      <w:pPr>
+        <w:spacing w:line="276" w:lineRule="auto"/>
+      </w:pPr>
+    </w:p>
+    <w:p>
+      <w:pPr>
+        <w:spacing w:line="276" w:lineRule="auto"/>
         <w:rPr>
           <w:b/>
           <w:bCs/>
@@ -2070,213 +3141,153 @@
     </w:p>
     <w:p>
       <w:pPr>
-        <w:rPr>
-          <w:b/>
-          <w:bCs/>
-          <w:sz w:val="36"/>
-          <w:szCs w:val="36"/>
-        </w:rPr>
-      </w:pPr>
-    </w:p>
-    <w:p>
-      <w:pPr>
-        <w:rPr>
-          <w:sz w:val="22"/>
-          <w:szCs w:val="22"/>
-        </w:rPr>
-      </w:pPr>
-      <w:r>
-        <w:rPr>
-          <w:sz w:val="22"/>
-          <w:szCs w:val="22"/>
+        <w:spacing w:line="276" w:lineRule="auto"/>
+        <w:rPr>
+          <w:b/>
+          <w:bCs/>
+          <w:sz w:val="36"/>
+          <w:szCs w:val="36"/>
+        </w:rPr>
+      </w:pPr>
+    </w:p>
+    <w:p>
+      <w:pPr>
+        <w:spacing w:line="276" w:lineRule="auto"/>
+      </w:pPr>
+      <w:r>
+        <w:rPr>
+          <w:b/>
+          <w:bCs/>
         </w:rPr>
         <w:t>Kantenerkennung</w:t>
       </w:r>
-      <w:r>
-        <w:rPr>
-          <w:sz w:val="22"/>
-          <w:szCs w:val="22"/>
-        </w:rPr>
-        <w:t>:</w:t>
-      </w:r>
-    </w:p>
-    <w:p>
-      <w:pPr>
-        <w:rPr>
-          <w:sz w:val="22"/>
-          <w:szCs w:val="22"/>
-        </w:rPr>
-      </w:pPr>
-      <w:r>
-        <w:rPr>
-          <w:sz w:val="22"/>
-          <w:szCs w:val="22"/>
-        </w:rPr>
+    </w:p>
+    <w:p>
+      <w:pPr>
+        <w:spacing w:line="276" w:lineRule="auto"/>
+      </w:pPr>
+      <w:r>
         <w:t>Für die Kantenerkennung werden zuerst mit der Funktion "</w:t>
       </w:r>
       <w:proofErr w:type="spellStart"/>
       <w:r>
-        <w:rPr>
-          <w:sz w:val="22"/>
-          <w:szCs w:val="22"/>
-        </w:rPr>
         <w:t>Canny</w:t>
       </w:r>
       <w:proofErr w:type="spellEnd"/>
       <w:r>
-        <w:rPr>
-          <w:sz w:val="22"/>
-          <w:szCs w:val="22"/>
-        </w:rPr>
         <w:t>" die Kanten auf dem Bild erkannt. Dabei entsteht ein schwarz-weißes Bild, auf dem nur noch die Kanten des Bildes zu sehen sind. Als nächstes werden in diesem Bild die Kanten, die eine Linie bilden mit der Funktion "</w:t>
       </w:r>
       <w:proofErr w:type="spellStart"/>
       <w:r>
-        <w:rPr>
-          <w:sz w:val="22"/>
-          <w:szCs w:val="22"/>
-        </w:rPr>
         <w:t>HoughLinesP</w:t>
       </w:r>
       <w:proofErr w:type="spellEnd"/>
       <w:r>
-        <w:rPr>
-          <w:sz w:val="22"/>
-          <w:szCs w:val="22"/>
-        </w:rPr>
         <w:t>" verbunden. Die Anzahl der erkannten Linien wird dann als Feature genommen.</w:t>
       </w:r>
     </w:p>
     <w:p>
       <w:pPr>
-        <w:rPr>
-          <w:sz w:val="22"/>
-          <w:szCs w:val="22"/>
-        </w:rPr>
-      </w:pPr>
-    </w:p>
-    <w:p>
-      <w:pPr>
-        <w:rPr>
-          <w:sz w:val="22"/>
-          <w:szCs w:val="22"/>
-        </w:rPr>
-      </w:pPr>
-      <w:r>
-        <w:rPr>
-          <w:sz w:val="22"/>
-          <w:szCs w:val="22"/>
+        <w:spacing w:line="276" w:lineRule="auto"/>
+      </w:pPr>
+    </w:p>
+    <w:p>
+      <w:pPr>
+        <w:spacing w:line="276" w:lineRule="auto"/>
+        <w:rPr>
+          <w:b/>
+          <w:bCs/>
+        </w:rPr>
+      </w:pPr>
+    </w:p>
+    <w:p>
+      <w:pPr>
+        <w:spacing w:line="276" w:lineRule="auto"/>
+        <w:rPr>
+          <w:b/>
+          <w:bCs/>
+        </w:rPr>
+      </w:pPr>
+    </w:p>
+    <w:p>
+      <w:pPr>
+        <w:spacing w:line="276" w:lineRule="auto"/>
+        <w:rPr>
+          <w:b/>
+          <w:bCs/>
+        </w:rPr>
+      </w:pPr>
+      <w:r>
+        <w:rPr>
+          <w:b/>
+          <w:bCs/>
         </w:rPr>
         <w:t>Konturenerkennung</w:t>
       </w:r>
     </w:p>
     <w:p>
       <w:pPr>
-        <w:rPr>
-          <w:sz w:val="22"/>
-          <w:szCs w:val="22"/>
-        </w:rPr>
-      </w:pPr>
-      <w:r>
-        <w:rPr>
-          <w:sz w:val="22"/>
-          <w:szCs w:val="22"/>
-        </w:rPr>
+        <w:spacing w:line="276" w:lineRule="auto"/>
+      </w:pPr>
+      <w:r>
         <w:t>Für die Konturenerkennung werden ebenfalls die Kanten erkannt. Danach wird das Bild mit den Funktionen "</w:t>
       </w:r>
       <w:proofErr w:type="spellStart"/>
       <w:r>
-        <w:rPr>
-          <w:sz w:val="22"/>
-          <w:szCs w:val="22"/>
-        </w:rPr>
         <w:t>dilate</w:t>
       </w:r>
       <w:proofErr w:type="spellEnd"/>
       <w:r>
-        <w:rPr>
-          <w:sz w:val="22"/>
-          <w:szCs w:val="22"/>
-        </w:rPr>
         <w:t>" und "</w:t>
       </w:r>
       <w:proofErr w:type="spellStart"/>
       <w:r>
-        <w:rPr>
-          <w:sz w:val="22"/>
-          <w:szCs w:val="22"/>
-        </w:rPr>
         <w:t>erode</w:t>
       </w:r>
       <w:proofErr w:type="spellEnd"/>
       <w:r>
-        <w:rPr>
-          <w:sz w:val="22"/>
-          <w:szCs w:val="22"/>
-        </w:rPr>
-        <w:t>" bearbeitet, da dies bessere Ergebnisse liefert. Dann wird die Funktion "</w:t>
+        <w:t xml:space="preserve">" bearbeitet, da dies bessere Ergebnisse liefert. Dann </w:t>
+      </w:r>
+      <w:r>
+        <w:lastRenderedPageBreak/>
+        <w:t>wird die Funktion "</w:t>
       </w:r>
       <w:proofErr w:type="spellStart"/>
       <w:r>
-        <w:rPr>
-          <w:sz w:val="22"/>
-          <w:szCs w:val="22"/>
-        </w:rPr>
         <w:t>connectedComponentWithStats</w:t>
       </w:r>
       <w:proofErr w:type="spellEnd"/>
       <w:r>
-        <w:rPr>
-          <w:sz w:val="22"/>
-          <w:szCs w:val="22"/>
-        </w:rPr>
         <w:t>" verwendet, um die Konturen zu erkennen. Diese Konturen werden noch gefiltert in dem alle zu kleine Konturen entfernt werden, um nur die Konturen zu erfassen die tatsächlich eine Tafel sein können. Als Feature kann nun die Anzahl der Tafeln und die Fläche aller Konturen verwendet werden. Durch die Fläche soll erkannt werden, wenn mehrere Tafeln nah beieinander liegen und somit eine große Kontur bilden.</w:t>
       </w:r>
     </w:p>
     <w:p>
       <w:pPr>
-        <w:rPr>
-          <w:sz w:val="22"/>
-          <w:szCs w:val="22"/>
-        </w:rPr>
-      </w:pPr>
-    </w:p>
-    <w:p>
-      <w:pPr>
-        <w:rPr>
-          <w:sz w:val="22"/>
-          <w:szCs w:val="22"/>
-        </w:rPr>
-      </w:pPr>
-      <w:r>
-        <w:rPr>
-          <w:sz w:val="22"/>
-          <w:szCs w:val="22"/>
+        <w:spacing w:line="276" w:lineRule="auto"/>
+      </w:pPr>
+    </w:p>
+    <w:p>
+      <w:pPr>
+        <w:spacing w:line="276" w:lineRule="auto"/>
+        <w:rPr>
+          <w:b/>
+          <w:bCs/>
+        </w:rPr>
+      </w:pPr>
+      <w:r>
+        <w:rPr>
+          <w:b/>
+          <w:bCs/>
         </w:rPr>
         <w:t>Konturenerkennung mit Farbmasken</w:t>
       </w:r>
     </w:p>
     <w:p>
       <w:pPr>
-        <w:rPr>
-          <w:sz w:val="22"/>
-          <w:szCs w:val="22"/>
-        </w:rPr>
-      </w:pPr>
-      <w:r>
-        <w:rPr>
-          <w:sz w:val="22"/>
-          <w:szCs w:val="22"/>
-        </w:rPr>
-        <w:t xml:space="preserve">Für die Konturenerkennung mit Farbmasken wird für jede Farbe der Tafeln eine eigene Maske definiert und auf das Bild angewandt. Dadurch erhält man jeweils ein Bild, auf dem nur die Pixel der </w:t>
-      </w:r>
-      <w:r>
-        <w:rPr>
-          <w:sz w:val="22"/>
-          <w:szCs w:val="22"/>
-        </w:rPr>
-        <w:lastRenderedPageBreak/>
-        <w:t>definierten Farbe enthalten sind. Auf dieses Bild wird die Konturenerkennung angewandt. Der Vorteil ist, dass die Tafeln dadurch sehr gut separiert werden und man nicht so viele große Konturen erhält, die aus mehreren Tafeln bestehen.</w:t>
+        <w:spacing w:line="276" w:lineRule="auto"/>
+      </w:pPr>
+      <w:r>
+        <w:t>Für die Konturenerkennung mit Farbmasken wird für jede Farbe der Tafeln eine eigene Maske definiert und auf das Bild angewandt. Dadurch erhält man jeweils ein Bild, auf dem nur die Pixel der definierten Farbe enthalten sind. Auf dieses Bild wird die Konturenerkennung angewandt. Der Vorteil ist, dass die Tafeln dadurch sehr gut separiert werden und man nicht so viele große Konturen erhält, die aus mehreren Tafeln bestehen.</w:t>
       </w:r>
     </w:p>
     <w:sectPr>

</xml_diff>